<commit_message>
First part is almos ready
</commit_message>
<xml_diff>
--- a/repdata-assess2.docx
+++ b/repdata-assess2.docx
@@ -189,6 +189,66 @@
         </w:rPr>
         <w:t xml:space="preserve">(readr)</w:t>
       </w:r>
+      <w:r>
+        <w:br w:type="textWrapping"/>
+      </w:r>
+      <w:r>
+        <w:rPr>
+          <w:rStyle w:val="KeywordTok"/>
+        </w:rPr>
+        <w:t xml:space="preserve">require</w:t>
+      </w:r>
+      <w:r>
+        <w:rPr>
+          <w:rStyle w:val="NormalTok"/>
+        </w:rPr>
+        <w:t xml:space="preserve">(ggplot2)</w:t>
+      </w:r>
+      <w:r>
+        <w:br w:type="textWrapping"/>
+      </w:r>
+      <w:r>
+        <w:rPr>
+          <w:rStyle w:val="KeywordTok"/>
+        </w:rPr>
+        <w:t xml:space="preserve">require</w:t>
+      </w:r>
+      <w:r>
+        <w:rPr>
+          <w:rStyle w:val="NormalTok"/>
+        </w:rPr>
+        <w:t xml:space="preserve">(stringr)</w:t>
+      </w:r>
+      <w:r>
+        <w:br w:type="textWrapping"/>
+      </w:r>
+      <w:r>
+        <w:rPr>
+          <w:rStyle w:val="KeywordTok"/>
+        </w:rPr>
+        <w:t xml:space="preserve">require</w:t>
+      </w:r>
+      <w:r>
+        <w:rPr>
+          <w:rStyle w:val="NormalTok"/>
+        </w:rPr>
+        <w:t xml:space="preserve">(grid)</w:t>
+      </w:r>
+      <w:r>
+        <w:br w:type="textWrapping"/>
+      </w:r>
+      <w:r>
+        <w:rPr>
+          <w:rStyle w:val="KeywordTok"/>
+        </w:rPr>
+        <w:t xml:space="preserve">require</w:t>
+      </w:r>
+      <w:r>
+        <w:rPr>
+          <w:rStyle w:val="NormalTok"/>
+        </w:rPr>
+        <w:t xml:space="preserve">(gridExtra)</w:t>
+      </w:r>
     </w:p>
     <w:bookmarkStart w:id="24" w:name="downloading-and-reading-the-data"/>
     <w:p>
@@ -333,6 +393,33 @@
         </w:rPr>
         <w:t xml:space="preserve">(data)</w:t>
       </w:r>
+      <w:r>
+        <w:br w:type="textWrapping"/>
+      </w:r>
+      <w:r>
+        <w:rPr>
+          <w:rStyle w:val="NormalTok"/>
+        </w:rPr>
+        <w:t xml:space="preserve">nr1 &lt;-</w:t>
+      </w:r>
+      <w:r>
+        <w:rPr>
+          <w:rStyle w:val="StringTok"/>
+        </w:rPr>
+        <w:t xml:space="preserve"> </w:t>
+      </w:r>
+      <w:r>
+        <w:rPr>
+          <w:rStyle w:val="KeywordTok"/>
+        </w:rPr>
+        <w:t xml:space="preserve">nrow</w:t>
+      </w:r>
+      <w:r>
+        <w:rPr>
+          <w:rStyle w:val="NormalTok"/>
+        </w:rPr>
+        <w:t xml:space="preserve">(data)</w:t>
+      </w:r>
     </w:p>
     <w:bookmarkStart w:id="25" w:name="cleaning-the-data"/>
     <w:p>
@@ -492,6 +579,45 @@
         </w:rPr>
         <w:t xml:space="preserve">type)</w:t>
       </w:r>
+      <w:r>
+        <w:br w:type="textWrapping"/>
+      </w:r>
+      <w:r>
+        <w:rPr>
+          <w:rStyle w:val="NormalTok"/>
+        </w:rPr>
+        <w:t xml:space="preserve">perc1 &lt;-</w:t>
+      </w:r>
+      <w:r>
+        <w:rPr>
+          <w:rStyle w:val="StringTok"/>
+        </w:rPr>
+        <w:t xml:space="preserve"> </w:t>
+      </w:r>
+      <w:r>
+        <w:rPr>
+          <w:rStyle w:val="DecValTok"/>
+        </w:rPr>
+        <w:t xml:space="preserve">100</w:t>
+      </w:r>
+      <w:r>
+        <w:rPr>
+          <w:rStyle w:val="NormalTok"/>
+        </w:rPr>
+        <w:t xml:space="preserve">*</w:t>
+      </w:r>
+      <w:r>
+        <w:rPr>
+          <w:rStyle w:val="KeywordTok"/>
+        </w:rPr>
+        <w:t xml:space="preserve">nrow</w:t>
+      </w:r>
+      <w:r>
+        <w:rPr>
+          <w:rStyle w:val="NormalTok"/>
+        </w:rPr>
+        <w:t xml:space="preserve">(data)/nr1</w:t>
+      </w:r>
     </w:p>
     <w:bookmarkStart w:id="26" w:name="preparing-data-for-first-question"/>
     <w:p>
@@ -511,6 +637,96 @@
         <w:rPr>
           <w:rStyle w:val="NormalTok"/>
         </w:rPr>
+        <w:t xml:space="preserve">totFat &lt;-</w:t>
+      </w:r>
+      <w:r>
+        <w:rPr>
+          <w:rStyle w:val="StringTok"/>
+        </w:rPr>
+        <w:t xml:space="preserve"> </w:t>
+      </w:r>
+      <w:r>
+        <w:rPr>
+          <w:rStyle w:val="KeywordTok"/>
+        </w:rPr>
+        <w:t xml:space="preserve">sum</w:t>
+      </w:r>
+      <w:r>
+        <w:rPr>
+          <w:rStyle w:val="NormalTok"/>
+        </w:rPr>
+        <w:t xml:space="preserve">(data$FATALITIES,</w:t>
+      </w:r>
+      <w:r>
+        <w:rPr>
+          <w:rStyle w:val="DataTypeTok"/>
+        </w:rPr>
+        <w:t xml:space="preserve">na.rm=</w:t>
+      </w:r>
+      <w:r>
+        <w:rPr>
+          <w:rStyle w:val="OtherTok"/>
+        </w:rPr>
+        <w:t xml:space="preserve">TRUE</w:t>
+      </w:r>
+      <w:r>
+        <w:rPr>
+          <w:rStyle w:val="NormalTok"/>
+        </w:rPr>
+        <w:t xml:space="preserve">)</w:t>
+      </w:r>
+      <w:r>
+        <w:br w:type="textWrapping"/>
+      </w:r>
+      <w:r>
+        <w:rPr>
+          <w:rStyle w:val="NormalTok"/>
+        </w:rPr>
+        <w:t xml:space="preserve">totInj &lt;-</w:t>
+      </w:r>
+      <w:r>
+        <w:rPr>
+          <w:rStyle w:val="StringTok"/>
+        </w:rPr>
+        <w:t xml:space="preserve"> </w:t>
+      </w:r>
+      <w:r>
+        <w:rPr>
+          <w:rStyle w:val="KeywordTok"/>
+        </w:rPr>
+        <w:t xml:space="preserve">sum</w:t>
+      </w:r>
+      <w:r>
+        <w:rPr>
+          <w:rStyle w:val="NormalTok"/>
+        </w:rPr>
+        <w:t xml:space="preserve">(data$INJURIES,</w:t>
+      </w:r>
+      <w:r>
+        <w:rPr>
+          <w:rStyle w:val="DataTypeTok"/>
+        </w:rPr>
+        <w:t xml:space="preserve">na.rm=</w:t>
+      </w:r>
+      <w:r>
+        <w:rPr>
+          <w:rStyle w:val="OtherTok"/>
+        </w:rPr>
+        <w:t xml:space="preserve">TRUE</w:t>
+      </w:r>
+      <w:r>
+        <w:rPr>
+          <w:rStyle w:val="NormalTok"/>
+        </w:rPr>
+        <w:t xml:space="preserve">)</w:t>
+      </w:r>
+      <w:r>
+        <w:br w:type="textWrapping"/>
+      </w:r>
+      <w:r>
+        <w:rPr>
+          <w:rStyle w:val="NormalTok"/>
+        </w:rPr>
         <w:t xml:space="preserve">harm &lt;-</w:t>
       </w:r>
       <w:r>
@@ -562,7 +778,7 @@
         <w:rPr>
           <w:rStyle w:val="DataTypeTok"/>
         </w:rPr>
-        <w:t xml:space="preserve">TofEV=</w:t>
+        <w:t xml:space="preserve">NofEV=</w:t>
       </w:r>
       <w:r>
         <w:rPr>
@@ -715,6 +931,171 @@
         <w:rPr>
           <w:rStyle w:val="DataTypeTok"/>
         </w:rPr>
+        <w:t xml:space="preserve">pFat=</w:t>
+      </w:r>
+      <w:r>
+        <w:rPr>
+          <w:rStyle w:val="NormalTok"/>
+        </w:rPr>
+        <w:t xml:space="preserve"> </w:t>
+      </w:r>
+      <w:r>
+        <w:rPr>
+          <w:rStyle w:val="DecValTok"/>
+        </w:rPr>
+        <w:t xml:space="preserve">100</w:t>
+      </w:r>
+      <w:r>
+        <w:rPr>
+          <w:rStyle w:val="NormalTok"/>
+        </w:rPr>
+        <w:t xml:space="preserve">*</w:t>
+      </w:r>
+      <w:r>
+        <w:rPr>
+          <w:rStyle w:val="StringTok"/>
+        </w:rPr>
+        <w:t xml:space="preserve"> </w:t>
+      </w:r>
+      <w:r>
+        <w:rPr>
+          <w:rStyle w:val="KeywordTok"/>
+        </w:rPr>
+        <w:t xml:space="preserve">sum</w:t>
+      </w:r>
+      <w:r>
+        <w:rPr>
+          <w:rStyle w:val="NormalTok"/>
+        </w:rPr>
+        <w:t xml:space="preserve">(FATALITIES) /</w:t>
+      </w:r>
+      <w:r>
+        <w:rPr>
+          <w:rStyle w:val="StringTok"/>
+        </w:rPr>
+        <w:t xml:space="preserve"> </w:t>
+      </w:r>
+      <w:r>
+        <w:rPr>
+          <w:rStyle w:val="NormalTok"/>
+        </w:rPr>
+        <w:t xml:space="preserve">totFat,</w:t>
+      </w:r>
+      <w:r>
+        <w:br w:type="textWrapping"/>
+      </w:r>
+      <w:r>
+        <w:rPr>
+          <w:rStyle w:val="NormalTok"/>
+        </w:rPr>
+        <w:t xml:space="preserve"> </w:t>
+      </w:r>
+      <w:r>
+        <w:rPr>
+          <w:rStyle w:val="NormalTok"/>
+        </w:rPr>
+        <w:t xml:space="preserve"> </w:t>
+      </w:r>
+      <w:r>
+        <w:rPr>
+          <w:rStyle w:val="NormalTok"/>
+        </w:rPr>
+        <w:t xml:space="preserve"> </w:t>
+      </w:r>
+      <w:r>
+        <w:rPr>
+          <w:rStyle w:val="NormalTok"/>
+        </w:rPr>
+        <w:t xml:space="preserve"> </w:t>
+      </w:r>
+      <w:r>
+        <w:rPr>
+          <w:rStyle w:val="NormalTok"/>
+        </w:rPr>
+        <w:t xml:space="preserve"> </w:t>
+      </w:r>
+      <w:r>
+        <w:rPr>
+          <w:rStyle w:val="NormalTok"/>
+        </w:rPr>
+        <w:t xml:space="preserve"> </w:t>
+      </w:r>
+      <w:r>
+        <w:rPr>
+          <w:rStyle w:val="NormalTok"/>
+        </w:rPr>
+        <w:t xml:space="preserve"> </w:t>
+      </w:r>
+      <w:r>
+        <w:rPr>
+          <w:rStyle w:val="NormalTok"/>
+        </w:rPr>
+        <w:t xml:space="preserve"> </w:t>
+      </w:r>
+      <w:r>
+        <w:rPr>
+          <w:rStyle w:val="NormalTok"/>
+        </w:rPr>
+        <w:t xml:space="preserve"> </w:t>
+      </w:r>
+      <w:r>
+        <w:rPr>
+          <w:rStyle w:val="NormalTok"/>
+        </w:rPr>
+        <w:t xml:space="preserve"> </w:t>
+      </w:r>
+      <w:r>
+        <w:rPr>
+          <w:rStyle w:val="NormalTok"/>
+        </w:rPr>
+        <w:t xml:space="preserve"> </w:t>
+      </w:r>
+      <w:r>
+        <w:rPr>
+          <w:rStyle w:val="NormalTok"/>
+        </w:rPr>
+        <w:t xml:space="preserve"> </w:t>
+      </w:r>
+      <w:r>
+        <w:rPr>
+          <w:rStyle w:val="NormalTok"/>
+        </w:rPr>
+        <w:t xml:space="preserve"> </w:t>
+      </w:r>
+      <w:r>
+        <w:rPr>
+          <w:rStyle w:val="NormalTok"/>
+        </w:rPr>
+        <w:t xml:space="preserve"> </w:t>
+      </w:r>
+      <w:r>
+        <w:rPr>
+          <w:rStyle w:val="NormalTok"/>
+        </w:rPr>
+        <w:t xml:space="preserve"> </w:t>
+      </w:r>
+      <w:r>
+        <w:rPr>
+          <w:rStyle w:val="NormalTok"/>
+        </w:rPr>
+        <w:t xml:space="preserve"> </w:t>
+      </w:r>
+      <w:r>
+        <w:rPr>
+          <w:rStyle w:val="NormalTok"/>
+        </w:rPr>
+        <w:t xml:space="preserve"> </w:t>
+      </w:r>
+      <w:r>
+        <w:rPr>
+          <w:rStyle w:val="NormalTok"/>
+        </w:rPr>
+        <w:t xml:space="preserve"> </w:t>
+      </w:r>
+      <w:r>
+        <w:rPr>
+          <w:rStyle w:val="DataTypeTok"/>
+        </w:rPr>
         <w:t xml:space="preserve">Injuries=</w:t>
       </w:r>
       <w:r>
@@ -727,22 +1108,295 @@
         <w:rPr>
           <w:rStyle w:val="NormalTok"/>
         </w:rPr>
-        <w:t xml:space="preserve">(INJURIES)) %&gt;%</w:t>
-      </w:r>
-      <w:r>
-        <w:br w:type="textWrapping"/>
-      </w:r>
-      <w:r>
-        <w:rPr>
-          <w:rStyle w:val="StringTok"/>
-        </w:rPr>
-        <w:t xml:space="preserve">        </w:t>
-      </w:r>
-      <w:r>
-        <w:rPr>
-          <w:rStyle w:val="KeywordTok"/>
-        </w:rPr>
-        <w:t xml:space="preserve">arrange</w:t>
+        <w:t xml:space="preserve">(INJURIES),</w:t>
+      </w:r>
+      <w:r>
+        <w:br w:type="textWrapping"/>
+      </w:r>
+      <w:r>
+        <w:rPr>
+          <w:rStyle w:val="NormalTok"/>
+        </w:rPr>
+        <w:t xml:space="preserve"> </w:t>
+      </w:r>
+      <w:r>
+        <w:rPr>
+          <w:rStyle w:val="NormalTok"/>
+        </w:rPr>
+        <w:t xml:space="preserve"> </w:t>
+      </w:r>
+      <w:r>
+        <w:rPr>
+          <w:rStyle w:val="NormalTok"/>
+        </w:rPr>
+        <w:t xml:space="preserve"> </w:t>
+      </w:r>
+      <w:r>
+        <w:rPr>
+          <w:rStyle w:val="NormalTok"/>
+        </w:rPr>
+        <w:t xml:space="preserve"> </w:t>
+      </w:r>
+      <w:r>
+        <w:rPr>
+          <w:rStyle w:val="NormalTok"/>
+        </w:rPr>
+        <w:t xml:space="preserve"> </w:t>
+      </w:r>
+      <w:r>
+        <w:rPr>
+          <w:rStyle w:val="NormalTok"/>
+        </w:rPr>
+        <w:t xml:space="preserve"> </w:t>
+      </w:r>
+      <w:r>
+        <w:rPr>
+          <w:rStyle w:val="NormalTok"/>
+        </w:rPr>
+        <w:t xml:space="preserve"> </w:t>
+      </w:r>
+      <w:r>
+        <w:rPr>
+          <w:rStyle w:val="NormalTok"/>
+        </w:rPr>
+        <w:t xml:space="preserve"> </w:t>
+      </w:r>
+      <w:r>
+        <w:rPr>
+          <w:rStyle w:val="NormalTok"/>
+        </w:rPr>
+        <w:t xml:space="preserve"> </w:t>
+      </w:r>
+      <w:r>
+        <w:rPr>
+          <w:rStyle w:val="NormalTok"/>
+        </w:rPr>
+        <w:t xml:space="preserve"> </w:t>
+      </w:r>
+      <w:r>
+        <w:rPr>
+          <w:rStyle w:val="NormalTok"/>
+        </w:rPr>
+        <w:t xml:space="preserve"> </w:t>
+      </w:r>
+      <w:r>
+        <w:rPr>
+          <w:rStyle w:val="NormalTok"/>
+        </w:rPr>
+        <w:t xml:space="preserve"> </w:t>
+      </w:r>
+      <w:r>
+        <w:rPr>
+          <w:rStyle w:val="NormalTok"/>
+        </w:rPr>
+        <w:t xml:space="preserve"> </w:t>
+      </w:r>
+      <w:r>
+        <w:rPr>
+          <w:rStyle w:val="NormalTok"/>
+        </w:rPr>
+        <w:t xml:space="preserve"> </w:t>
+      </w:r>
+      <w:r>
+        <w:rPr>
+          <w:rStyle w:val="NormalTok"/>
+        </w:rPr>
+        <w:t xml:space="preserve"> </w:t>
+      </w:r>
+      <w:r>
+        <w:rPr>
+          <w:rStyle w:val="NormalTok"/>
+        </w:rPr>
+        <w:t xml:space="preserve"> </w:t>
+      </w:r>
+      <w:r>
+        <w:rPr>
+          <w:rStyle w:val="NormalTok"/>
+        </w:rPr>
+        <w:t xml:space="preserve"> </w:t>
+      </w:r>
+      <w:r>
+        <w:rPr>
+          <w:rStyle w:val="NormalTok"/>
+        </w:rPr>
+        <w:t xml:space="preserve"> </w:t>
+      </w:r>
+      <w:r>
+        <w:rPr>
+          <w:rStyle w:val="DataTypeTok"/>
+        </w:rPr>
+        <w:t xml:space="preserve">pInj=</w:t>
+      </w:r>
+      <w:r>
+        <w:rPr>
+          <w:rStyle w:val="NormalTok"/>
+        </w:rPr>
+        <w:t xml:space="preserve"> </w:t>
+      </w:r>
+      <w:r>
+        <w:rPr>
+          <w:rStyle w:val="DecValTok"/>
+        </w:rPr>
+        <w:t xml:space="preserve">100</w:t>
+      </w:r>
+      <w:r>
+        <w:rPr>
+          <w:rStyle w:val="NormalTok"/>
+        </w:rPr>
+        <w:t xml:space="preserve">*</w:t>
+      </w:r>
+      <w:r>
+        <w:rPr>
+          <w:rStyle w:val="StringTok"/>
+        </w:rPr>
+        <w:t xml:space="preserve"> </w:t>
+      </w:r>
+      <w:r>
+        <w:rPr>
+          <w:rStyle w:val="KeywordTok"/>
+        </w:rPr>
+        <w:t xml:space="preserve">sum</w:t>
+      </w:r>
+      <w:r>
+        <w:rPr>
+          <w:rStyle w:val="NormalTok"/>
+        </w:rPr>
+        <w:t xml:space="preserve">(INJURIES) /</w:t>
+      </w:r>
+      <w:r>
+        <w:rPr>
+          <w:rStyle w:val="StringTok"/>
+        </w:rPr>
+        <w:t xml:space="preserve"> </w:t>
+      </w:r>
+      <w:r>
+        <w:rPr>
+          <w:rStyle w:val="NormalTok"/>
+        </w:rPr>
+        <w:t xml:space="preserve">totInj,</w:t>
+      </w:r>
+      <w:r>
+        <w:br w:type="textWrapping"/>
+      </w:r>
+      <w:r>
+        <w:rPr>
+          <w:rStyle w:val="NormalTok"/>
+        </w:rPr>
+        <w:t xml:space="preserve"> </w:t>
+      </w:r>
+      <w:r>
+        <w:rPr>
+          <w:rStyle w:val="NormalTok"/>
+        </w:rPr>
+        <w:t xml:space="preserve"> </w:t>
+      </w:r>
+      <w:r>
+        <w:rPr>
+          <w:rStyle w:val="NormalTok"/>
+        </w:rPr>
+        <w:t xml:space="preserve"> </w:t>
+      </w:r>
+      <w:r>
+        <w:rPr>
+          <w:rStyle w:val="NormalTok"/>
+        </w:rPr>
+        <w:t xml:space="preserve"> </w:t>
+      </w:r>
+      <w:r>
+        <w:rPr>
+          <w:rStyle w:val="NormalTok"/>
+        </w:rPr>
+        <w:t xml:space="preserve"> </w:t>
+      </w:r>
+      <w:r>
+        <w:rPr>
+          <w:rStyle w:val="NormalTok"/>
+        </w:rPr>
+        <w:t xml:space="preserve"> </w:t>
+      </w:r>
+      <w:r>
+        <w:rPr>
+          <w:rStyle w:val="NormalTok"/>
+        </w:rPr>
+        <w:t xml:space="preserve"> </w:t>
+      </w:r>
+      <w:r>
+        <w:rPr>
+          <w:rStyle w:val="NormalTok"/>
+        </w:rPr>
+        <w:t xml:space="preserve"> </w:t>
+      </w:r>
+      <w:r>
+        <w:rPr>
+          <w:rStyle w:val="NormalTok"/>
+        </w:rPr>
+        <w:t xml:space="preserve"> </w:t>
+      </w:r>
+      <w:r>
+        <w:rPr>
+          <w:rStyle w:val="NormalTok"/>
+        </w:rPr>
+        <w:t xml:space="preserve"> </w:t>
+      </w:r>
+      <w:r>
+        <w:rPr>
+          <w:rStyle w:val="NormalTok"/>
+        </w:rPr>
+        <w:t xml:space="preserve"> </w:t>
+      </w:r>
+      <w:r>
+        <w:rPr>
+          <w:rStyle w:val="NormalTok"/>
+        </w:rPr>
+        <w:t xml:space="preserve"> </w:t>
+      </w:r>
+      <w:r>
+        <w:rPr>
+          <w:rStyle w:val="NormalTok"/>
+        </w:rPr>
+        <w:t xml:space="preserve"> </w:t>
+      </w:r>
+      <w:r>
+        <w:rPr>
+          <w:rStyle w:val="NormalTok"/>
+        </w:rPr>
+        <w:t xml:space="preserve"> </w:t>
+      </w:r>
+      <w:r>
+        <w:rPr>
+          <w:rStyle w:val="NormalTok"/>
+        </w:rPr>
+        <w:t xml:space="preserve"> </w:t>
+      </w:r>
+      <w:r>
+        <w:rPr>
+          <w:rStyle w:val="NormalTok"/>
+        </w:rPr>
+        <w:t xml:space="preserve"> </w:t>
+      </w:r>
+      <w:r>
+        <w:rPr>
+          <w:rStyle w:val="NormalTok"/>
+        </w:rPr>
+        <w:t xml:space="preserve"> </w:t>
+      </w:r>
+      <w:r>
+        <w:rPr>
+          <w:rStyle w:val="NormalTok"/>
+        </w:rPr>
+        <w:t xml:space="preserve"> </w:t>
+      </w:r>
+      <w:r>
+        <w:rPr>
+          <w:rStyle w:val="DataTypeTok"/>
+        </w:rPr>
+        <w:t xml:space="preserve">sevIndex =</w:t>
+      </w:r>
+      <w:r>
+        <w:rPr>
+          <w:rStyle w:val="NormalTok"/>
+        </w:rPr>
+        <w:t xml:space="preserve"> </w:t>
       </w:r>
       <w:r>
         <w:rPr>
@@ -752,15 +1406,255 @@
       </w:r>
       <w:r>
         <w:rPr>
-          <w:rStyle w:val="KeywordTok"/>
-        </w:rPr>
-        <w:t xml:space="preserve">desc</w:t>
-      </w:r>
-      <w:r>
-        <w:rPr>
-          <w:rStyle w:val="NormalTok"/>
-        </w:rPr>
-        <w:t xml:space="preserve">(Fatalities))</w:t>
+          <w:rStyle w:val="DecValTok"/>
+        </w:rPr>
+        <w:t xml:space="preserve">10</w:t>
+      </w:r>
+      <w:r>
+        <w:rPr>
+          <w:rStyle w:val="NormalTok"/>
+        </w:rPr>
+        <w:t xml:space="preserve">*</w:t>
+      </w:r>
+      <w:r>
+        <w:rPr>
+          <w:rStyle w:val="KeywordTok"/>
+        </w:rPr>
+        <w:t xml:space="preserve">sum</w:t>
+      </w:r>
+      <w:r>
+        <w:rPr>
+          <w:rStyle w:val="NormalTok"/>
+        </w:rPr>
+        <w:t xml:space="preserve">(FATALITIES)+</w:t>
+      </w:r>
+      <w:r>
+        <w:rPr>
+          <w:rStyle w:val="KeywordTok"/>
+        </w:rPr>
+        <w:t xml:space="preserve">sum</w:t>
+      </w:r>
+      <w:r>
+        <w:rPr>
+          <w:rStyle w:val="NormalTok"/>
+        </w:rPr>
+        <w:t xml:space="preserve">(INJURIES))) </w:t>
+      </w:r>
+      <w:r>
+        <w:br w:type="textWrapping"/>
+      </w:r>
+      <w:r>
+        <w:rPr>
+          <w:rStyle w:val="NormalTok"/>
+        </w:rPr>
+        <w:t xml:space="preserve">len &lt;-</w:t>
+      </w:r>
+      <w:r>
+        <w:rPr>
+          <w:rStyle w:val="StringTok"/>
+        </w:rPr>
+        <w:t xml:space="preserve"> </w:t>
+      </w:r>
+      <w:r>
+        <w:rPr>
+          <w:rStyle w:val="KeywordTok"/>
+        </w:rPr>
+        <w:t xml:space="preserve">nrow</w:t>
+      </w:r>
+      <w:r>
+        <w:rPr>
+          <w:rStyle w:val="NormalTok"/>
+        </w:rPr>
+        <w:t xml:space="preserve">(harm)</w:t>
+      </w:r>
+      <w:r>
+        <w:br w:type="textWrapping"/>
+      </w:r>
+      <w:r>
+        <w:rPr>
+          <w:rStyle w:val="NormalTok"/>
+        </w:rPr>
+        <w:t xml:space="preserve">harm$rankF &lt;-</w:t>
+      </w:r>
+      <w:r>
+        <w:rPr>
+          <w:rStyle w:val="StringTok"/>
+        </w:rPr>
+        <w:t xml:space="preserve"> </w:t>
+      </w:r>
+      <w:r>
+        <w:rPr>
+          <w:rStyle w:val="NormalTok"/>
+        </w:rPr>
+        <w:t xml:space="preserve">len -</w:t>
+      </w:r>
+      <w:r>
+        <w:rPr>
+          <w:rStyle w:val="StringTok"/>
+        </w:rPr>
+        <w:t xml:space="preserve"> </w:t>
+      </w:r>
+      <w:r>
+        <w:rPr>
+          <w:rStyle w:val="KeywordTok"/>
+        </w:rPr>
+        <w:t xml:space="preserve">ave</w:t>
+      </w:r>
+      <w:r>
+        <w:rPr>
+          <w:rStyle w:val="NormalTok"/>
+        </w:rPr>
+        <w:t xml:space="preserve">(harm$Fatalities,</w:t>
+      </w:r>
+      <w:r>
+        <w:rPr>
+          <w:rStyle w:val="DataTypeTok"/>
+        </w:rPr>
+        <w:t xml:space="preserve">FUN=</w:t>
+      </w:r>
+      <w:r>
+        <w:rPr>
+          <w:rStyle w:val="NormalTok"/>
+        </w:rPr>
+        <w:t xml:space="preserve">rank) +</w:t>
+      </w:r>
+      <w:r>
+        <w:rPr>
+          <w:rStyle w:val="StringTok"/>
+        </w:rPr>
+        <w:t xml:space="preserve"> </w:t>
+      </w:r>
+      <w:r>
+        <w:rPr>
+          <w:rStyle w:val="DecValTok"/>
+        </w:rPr>
+        <w:t xml:space="preserve">1</w:t>
+      </w:r>
+      <w:r>
+        <w:br w:type="textWrapping"/>
+      </w:r>
+      <w:r>
+        <w:rPr>
+          <w:rStyle w:val="NormalTok"/>
+        </w:rPr>
+        <w:t xml:space="preserve">harm$rankI &lt;-</w:t>
+      </w:r>
+      <w:r>
+        <w:rPr>
+          <w:rStyle w:val="StringTok"/>
+        </w:rPr>
+        <w:t xml:space="preserve"> </w:t>
+      </w:r>
+      <w:r>
+        <w:rPr>
+          <w:rStyle w:val="NormalTok"/>
+        </w:rPr>
+        <w:t xml:space="preserve">len -</w:t>
+      </w:r>
+      <w:r>
+        <w:rPr>
+          <w:rStyle w:val="StringTok"/>
+        </w:rPr>
+        <w:t xml:space="preserve"> </w:t>
+      </w:r>
+      <w:r>
+        <w:rPr>
+          <w:rStyle w:val="KeywordTok"/>
+        </w:rPr>
+        <w:t xml:space="preserve">ave</w:t>
+      </w:r>
+      <w:r>
+        <w:rPr>
+          <w:rStyle w:val="NormalTok"/>
+        </w:rPr>
+        <w:t xml:space="preserve">(harm$Injuries,</w:t>
+      </w:r>
+      <w:r>
+        <w:rPr>
+          <w:rStyle w:val="DataTypeTok"/>
+        </w:rPr>
+        <w:t xml:space="preserve">FUN=</w:t>
+      </w:r>
+      <w:r>
+        <w:rPr>
+          <w:rStyle w:val="NormalTok"/>
+        </w:rPr>
+        <w:t xml:space="preserve">rank) +</w:t>
+      </w:r>
+      <w:r>
+        <w:rPr>
+          <w:rStyle w:val="StringTok"/>
+        </w:rPr>
+        <w:t xml:space="preserve"> </w:t>
+      </w:r>
+      <w:r>
+        <w:rPr>
+          <w:rStyle w:val="DecValTok"/>
+        </w:rPr>
+        <w:t xml:space="preserve">1</w:t>
+      </w:r>
+      <w:r>
+        <w:br w:type="textWrapping"/>
+      </w:r>
+      <w:r>
+        <w:rPr>
+          <w:rStyle w:val="NormalTok"/>
+        </w:rPr>
+        <w:t xml:space="preserve">harm$rankS &lt;-</w:t>
+      </w:r>
+      <w:r>
+        <w:rPr>
+          <w:rStyle w:val="StringTok"/>
+        </w:rPr>
+        <w:t xml:space="preserve"> </w:t>
+      </w:r>
+      <w:r>
+        <w:rPr>
+          <w:rStyle w:val="NormalTok"/>
+        </w:rPr>
+        <w:t xml:space="preserve">len -</w:t>
+      </w:r>
+      <w:r>
+        <w:rPr>
+          <w:rStyle w:val="StringTok"/>
+        </w:rPr>
+        <w:t xml:space="preserve"> </w:t>
+      </w:r>
+      <w:r>
+        <w:rPr>
+          <w:rStyle w:val="KeywordTok"/>
+        </w:rPr>
+        <w:t xml:space="preserve">ave</w:t>
+      </w:r>
+      <w:r>
+        <w:rPr>
+          <w:rStyle w:val="NormalTok"/>
+        </w:rPr>
+        <w:t xml:space="preserve">(harm$sevIndex,</w:t>
+      </w:r>
+      <w:r>
+        <w:rPr>
+          <w:rStyle w:val="DataTypeTok"/>
+        </w:rPr>
+        <w:t xml:space="preserve">FUN=</w:t>
+      </w:r>
+      <w:r>
+        <w:rPr>
+          <w:rStyle w:val="NormalTok"/>
+        </w:rPr>
+        <w:t xml:space="preserve">rank) +</w:t>
+      </w:r>
+      <w:r>
+        <w:rPr>
+          <w:rStyle w:val="StringTok"/>
+        </w:rPr>
+        <w:t xml:space="preserve"> </w:t>
+      </w:r>
+      <w:r>
+        <w:rPr>
+          <w:rStyle w:val="DecValTok"/>
+        </w:rPr>
+        <w:t xml:space="preserve">1</w:t>
       </w:r>
       <w:r>
         <w:br w:type="textWrapping"/>
@@ -780,7 +1674,7 @@
         <w:rPr>
           <w:rStyle w:val="VerbatimChar"/>
         </w:rPr>
-        <w:t xml:space="preserve">## Source: local data table [46 x 4]</w:t>
+        <w:t xml:space="preserve">## Source: local data table [46 x 10]</w:t>
       </w:r>
       <w:r>
         <w:br w:type="textWrapping"/>
@@ -798,7 +1692,7 @@
         <w:rPr>
           <w:rStyle w:val="VerbatimChar"/>
         </w:rPr>
-        <w:t xml:space="preserve">##               EVTYPE  TofEV Fatalities Injuries</w:t>
+        <w:t xml:space="preserve">##               EVTYPE  NofEV Fatalities       pFat Injuries         pInj</w:t>
       </w:r>
       <w:r>
         <w:br w:type="textWrapping"/>
@@ -807,7 +1701,7 @@
         <w:rPr>
           <w:rStyle w:val="VerbatimChar"/>
         </w:rPr>
-        <w:t xml:space="preserve">## 1            TORNADO  60652       5633    91346</w:t>
+        <w:t xml:space="preserve">## 1            TORNADO  60652       5633 41.3218897    91346 67.883444929</w:t>
       </w:r>
       <w:r>
         <w:br w:type="textWrapping"/>
@@ -816,7 +1710,7 @@
         <w:rPr>
           <w:rStyle w:val="VerbatimChar"/>
         </w:rPr>
-        <w:t xml:space="preserve">## 2     EXCESSIVE HEAT   1678       1903     6525</w:t>
+        <w:t xml:space="preserve">## 2  THUNDERSTORM WIND 323346        701  5.1423122     9353  6.950647652</w:t>
       </w:r>
       <w:r>
         <w:br w:type="textWrapping"/>
@@ -825,7 +1719,7 @@
         <w:rPr>
           <w:rStyle w:val="VerbatimChar"/>
         </w:rPr>
-        <w:t xml:space="preserve">## 3        FLASH FLOOD  54277        978     1777</w:t>
+        <w:t xml:space="preserve">## 3               HAIL 288661         15  0.1100352     1361  1.011422159</w:t>
       </w:r>
       <w:r>
         <w:br w:type="textWrapping"/>
@@ -834,7 +1728,7 @@
         <w:rPr>
           <w:rStyle w:val="VerbatimChar"/>
         </w:rPr>
-        <w:t xml:space="preserve">## 4               HEAT    767        937     2100</w:t>
+        <w:t xml:space="preserve">## 4       WINTER STORM  11433        206  1.5111502     1321  0.981696306</w:t>
       </w:r>
       <w:r>
         <w:br w:type="textWrapping"/>
@@ -843,7 +1737,7 @@
         <w:rPr>
           <w:rStyle w:val="VerbatimChar"/>
         </w:rPr>
-        <w:t xml:space="preserve">## 5          LIGHTNING  15754        816     5230</w:t>
+        <w:t xml:space="preserve">## 5         HEAVY RAIN  11723         98  0.7188967      251  0.186529730</w:t>
       </w:r>
       <w:r>
         <w:br w:type="textWrapping"/>
@@ -852,7 +1746,7 @@
         <w:rPr>
           <w:rStyle w:val="VerbatimChar"/>
         </w:rPr>
-        <w:t xml:space="preserve">## 6  THUNDERSTORM WIND 323346        701     9353</w:t>
+        <w:t xml:space="preserve">## 6          LIGHTNING  15754        816  5.9859155     5230  3.886655321</w:t>
       </w:r>
       <w:r>
         <w:br w:type="textWrapping"/>
@@ -861,7 +1755,7 @@
         <w:rPr>
           <w:rStyle w:val="VerbatimChar"/>
         </w:rPr>
-        <w:t xml:space="preserve">## 7              FLOOD  25326        470     6789</w:t>
+        <w:t xml:space="preserve">## 7          DENSE FOG   1293         18  0.1320423      342  0.254156046</w:t>
       </w:r>
       <w:r>
         <w:br w:type="textWrapping"/>
@@ -870,7 +1764,7 @@
         <w:rPr>
           <w:rStyle w:val="VerbatimChar"/>
         </w:rPr>
-        <w:t xml:space="preserve">## 8        RIP CURRENT    470        368      232</w:t>
+        <w:t xml:space="preserve">## 8        RIP CURRENT    470        368  2.6995305      232  0.172409949</w:t>
       </w:r>
       <w:r>
         <w:br w:type="textWrapping"/>
@@ -879,7 +1773,7 @@
         <w:rPr>
           <w:rStyle w:val="VerbatimChar"/>
         </w:rPr>
-        <w:t xml:space="preserve">## 9          HIGH WIND  20212        248     1137</w:t>
+        <w:t xml:space="preserve">## 9        FLASH FLOOD  54277        978  7.1742958     1777  1.320571034</w:t>
       </w:r>
       <w:r>
         <w:br w:type="textWrapping"/>
@@ -888,7 +1782,7 @@
         <w:rPr>
           <w:rStyle w:val="VerbatimChar"/>
         </w:rPr>
-        <w:t xml:space="preserve">## 10         AVALANCHE    386        224      170</w:t>
+        <w:t xml:space="preserve">## 10      FUNNEL CLOUD   6839          0  0.0000000        3  0.002229439</w:t>
       </w:r>
       <w:r>
         <w:br w:type="textWrapping"/>
@@ -897,7 +1791,385 @@
         <w:rPr>
           <w:rStyle w:val="VerbatimChar"/>
         </w:rPr>
-        <w:t xml:space="preserve">## ..               ...    ...        ...      ...</w:t>
+        <w:t xml:space="preserve">## ..               ...    ...        ...        ...      ...          ...</w:t>
+      </w:r>
+      <w:r>
+        <w:br w:type="textWrapping"/>
+      </w:r>
+      <w:r>
+        <w:rPr>
+          <w:rStyle w:val="VerbatimChar"/>
+        </w:rPr>
+        <w:t xml:space="preserve">## Variables not shown: sevIndex (dbl), rankF (dbl), rankI (dbl), rankS (dbl)</w:t>
+      </w:r>
+    </w:p>
+    <w:bookmarkStart w:id="27" w:name="preparing-data-for-first-question-1"/>
+    <w:p>
+      <w:pPr>
+        <w:pStyle w:val="Heading4"/>
+      </w:pPr>
+      <w:r>
+        <w:t xml:space="preserve">Preparing data for first question</w:t>
+      </w:r>
+    </w:p>
+    <w:bookmarkEnd w:id="27"/>
+    <w:p>
+      <w:pPr>
+        <w:pStyle w:val="SourceCode"/>
+      </w:pPr>
+      <w:r>
+        <w:rPr>
+          <w:rStyle w:val="NormalTok"/>
+        </w:rPr>
+        <w:t xml:space="preserve">data &lt;-</w:t>
+      </w:r>
+      <w:r>
+        <w:rPr>
+          <w:rStyle w:val="StringTok"/>
+        </w:rPr>
+        <w:t xml:space="preserve"> </w:t>
+      </w:r>
+      <w:r>
+        <w:rPr>
+          <w:rStyle w:val="KeywordTok"/>
+        </w:rPr>
+        <w:t xml:space="preserve">mutate</w:t>
+      </w:r>
+      <w:r>
+        <w:rPr>
+          <w:rStyle w:val="NormalTok"/>
+        </w:rPr>
+        <w:t xml:space="preserve">(data,</w:t>
+      </w:r>
+      <w:r>
+        <w:rPr>
+          <w:rStyle w:val="DataTypeTok"/>
+        </w:rPr>
+        <w:t xml:space="preserve">PROPDMGEXP =</w:t>
+      </w:r>
+      <w:r>
+        <w:rPr>
+          <w:rStyle w:val="NormalTok"/>
+        </w:rPr>
+        <w:t xml:space="preserve"> </w:t>
+      </w:r>
+      <w:r>
+        <w:rPr>
+          <w:rStyle w:val="KeywordTok"/>
+        </w:rPr>
+        <w:t xml:space="preserve">str_to_upper</w:t>
+      </w:r>
+      <w:r>
+        <w:rPr>
+          <w:rStyle w:val="NormalTok"/>
+        </w:rPr>
+        <w:t xml:space="preserve">(</w:t>
+      </w:r>
+      <w:r>
+        <w:rPr>
+          <w:rStyle w:val="KeywordTok"/>
+        </w:rPr>
+        <w:t xml:space="preserve">str_trim</w:t>
+      </w:r>
+      <w:r>
+        <w:rPr>
+          <w:rStyle w:val="NormalTok"/>
+        </w:rPr>
+        <w:t xml:space="preserve">(PROPDMGEXP))) %&gt;%</w:t>
+      </w:r>
+      <w:r>
+        <w:rPr>
+          <w:rStyle w:val="StringTok"/>
+        </w:rPr>
+        <w:t xml:space="preserve"> </w:t>
+      </w:r>
+      <w:r>
+        <w:br w:type="textWrapping"/>
+      </w:r>
+      <w:r>
+        <w:rPr>
+          <w:rStyle w:val="StringTok"/>
+        </w:rPr>
+        <w:t xml:space="preserve">        </w:t>
+      </w:r>
+      <w:r>
+        <w:rPr>
+          <w:rStyle w:val="KeywordTok"/>
+        </w:rPr>
+        <w:t xml:space="preserve">filter</w:t>
+      </w:r>
+      <w:r>
+        <w:rPr>
+          <w:rStyle w:val="NormalTok"/>
+        </w:rPr>
+        <w:t xml:space="preserve">(PROPDMGEXP %in%</w:t>
+      </w:r>
+      <w:r>
+        <w:rPr>
+          <w:rStyle w:val="StringTok"/>
+        </w:rPr>
+        <w:t xml:space="preserve"> </w:t>
+      </w:r>
+      <w:r>
+        <w:rPr>
+          <w:rStyle w:val="KeywordTok"/>
+        </w:rPr>
+        <w:t xml:space="preserve">c</w:t>
+      </w:r>
+      <w:r>
+        <w:rPr>
+          <w:rStyle w:val="NormalTok"/>
+        </w:rPr>
+        <w:t xml:space="preserve">(</w:t>
+      </w:r>
+      <w:r>
+        <w:rPr>
+          <w:rStyle w:val="StringTok"/>
+        </w:rPr>
+        <w:t xml:space="preserve">'K'</w:t>
+      </w:r>
+      <w:r>
+        <w:rPr>
+          <w:rStyle w:val="NormalTok"/>
+        </w:rPr>
+        <w:t xml:space="preserve">,</w:t>
+      </w:r>
+      <w:r>
+        <w:rPr>
+          <w:rStyle w:val="StringTok"/>
+        </w:rPr>
+        <w:t xml:space="preserve">'M'</w:t>
+      </w:r>
+      <w:r>
+        <w:rPr>
+          <w:rStyle w:val="NormalTok"/>
+        </w:rPr>
+        <w:t xml:space="preserve">,</w:t>
+      </w:r>
+      <w:r>
+        <w:rPr>
+          <w:rStyle w:val="StringTok"/>
+        </w:rPr>
+        <w:t xml:space="preserve">'B'</w:t>
+      </w:r>
+      <w:r>
+        <w:rPr>
+          <w:rStyle w:val="NormalTok"/>
+        </w:rPr>
+        <w:t xml:space="preserve">,</w:t>
+      </w:r>
+      <w:r>
+        <w:rPr>
+          <w:rStyle w:val="StringTok"/>
+        </w:rPr>
+        <w:t xml:space="preserve">''</w:t>
+      </w:r>
+      <w:r>
+        <w:rPr>
+          <w:rStyle w:val="NormalTok"/>
+        </w:rPr>
+        <w:t xml:space="preserve">)) </w:t>
+      </w:r>
+      <w:r>
+        <w:br w:type="textWrapping"/>
+      </w:r>
+      <w:r>
+        <w:br w:type="textWrapping"/>
+      </w:r>
+      <w:r>
+        <w:rPr>
+          <w:rStyle w:val="NormalTok"/>
+        </w:rPr>
+        <w:t xml:space="preserve">data &lt;-</w:t>
+      </w:r>
+      <w:r>
+        <w:rPr>
+          <w:rStyle w:val="StringTok"/>
+        </w:rPr>
+        <w:t xml:space="preserve"> </w:t>
+      </w:r>
+      <w:r>
+        <w:rPr>
+          <w:rStyle w:val="KeywordTok"/>
+        </w:rPr>
+        <w:t xml:space="preserve">mutate</w:t>
+      </w:r>
+      <w:r>
+        <w:rPr>
+          <w:rStyle w:val="NormalTok"/>
+        </w:rPr>
+        <w:t xml:space="preserve">(data,</w:t>
+      </w:r>
+      <w:r>
+        <w:rPr>
+          <w:rStyle w:val="DataTypeTok"/>
+        </w:rPr>
+        <w:t xml:space="preserve">CROPDMGEXP =</w:t>
+      </w:r>
+      <w:r>
+        <w:rPr>
+          <w:rStyle w:val="NormalTok"/>
+        </w:rPr>
+        <w:t xml:space="preserve"> </w:t>
+      </w:r>
+      <w:r>
+        <w:rPr>
+          <w:rStyle w:val="KeywordTok"/>
+        </w:rPr>
+        <w:t xml:space="preserve">str_to_upper</w:t>
+      </w:r>
+      <w:r>
+        <w:rPr>
+          <w:rStyle w:val="NormalTok"/>
+        </w:rPr>
+        <w:t xml:space="preserve">(</w:t>
+      </w:r>
+      <w:r>
+        <w:rPr>
+          <w:rStyle w:val="KeywordTok"/>
+        </w:rPr>
+        <w:t xml:space="preserve">str_trim</w:t>
+      </w:r>
+      <w:r>
+        <w:rPr>
+          <w:rStyle w:val="NormalTok"/>
+        </w:rPr>
+        <w:t xml:space="preserve">(CROPDMGEXP))) %&gt;%</w:t>
+      </w:r>
+      <w:r>
+        <w:rPr>
+          <w:rStyle w:val="StringTok"/>
+        </w:rPr>
+        <w:t xml:space="preserve"> </w:t>
+      </w:r>
+      <w:r>
+        <w:br w:type="textWrapping"/>
+      </w:r>
+      <w:r>
+        <w:rPr>
+          <w:rStyle w:val="StringTok"/>
+        </w:rPr>
+        <w:t xml:space="preserve">        </w:t>
+      </w:r>
+      <w:r>
+        <w:rPr>
+          <w:rStyle w:val="KeywordTok"/>
+        </w:rPr>
+        <w:t xml:space="preserve">filter</w:t>
+      </w:r>
+      <w:r>
+        <w:rPr>
+          <w:rStyle w:val="NormalTok"/>
+        </w:rPr>
+        <w:t xml:space="preserve">(CROPDMGEXP %in%</w:t>
+      </w:r>
+      <w:r>
+        <w:rPr>
+          <w:rStyle w:val="StringTok"/>
+        </w:rPr>
+        <w:t xml:space="preserve"> </w:t>
+      </w:r>
+      <w:r>
+        <w:rPr>
+          <w:rStyle w:val="KeywordTok"/>
+        </w:rPr>
+        <w:t xml:space="preserve">c</w:t>
+      </w:r>
+      <w:r>
+        <w:rPr>
+          <w:rStyle w:val="NormalTok"/>
+        </w:rPr>
+        <w:t xml:space="preserve">(</w:t>
+      </w:r>
+      <w:r>
+        <w:rPr>
+          <w:rStyle w:val="StringTok"/>
+        </w:rPr>
+        <w:t xml:space="preserve">'K'</w:t>
+      </w:r>
+      <w:r>
+        <w:rPr>
+          <w:rStyle w:val="NormalTok"/>
+        </w:rPr>
+        <w:t xml:space="preserve">,</w:t>
+      </w:r>
+      <w:r>
+        <w:rPr>
+          <w:rStyle w:val="StringTok"/>
+        </w:rPr>
+        <w:t xml:space="preserve">'M'</w:t>
+      </w:r>
+      <w:r>
+        <w:rPr>
+          <w:rStyle w:val="NormalTok"/>
+        </w:rPr>
+        <w:t xml:space="preserve">,</w:t>
+      </w:r>
+      <w:r>
+        <w:rPr>
+          <w:rStyle w:val="StringTok"/>
+        </w:rPr>
+        <w:t xml:space="preserve">'B'</w:t>
+      </w:r>
+      <w:r>
+        <w:rPr>
+          <w:rStyle w:val="NormalTok"/>
+        </w:rPr>
+        <w:t xml:space="preserve">,</w:t>
+      </w:r>
+      <w:r>
+        <w:rPr>
+          <w:rStyle w:val="StringTok"/>
+        </w:rPr>
+        <w:t xml:space="preserve">''</w:t>
+      </w:r>
+      <w:r>
+        <w:rPr>
+          <w:rStyle w:val="NormalTok"/>
+        </w:rPr>
+        <w:t xml:space="preserve">))</w:t>
+      </w:r>
+      <w:r>
+        <w:br w:type="textWrapping"/>
+      </w:r>
+      <w:r>
+        <w:br w:type="textWrapping"/>
+      </w:r>
+      <w:r>
+        <w:rPr>
+          <w:rStyle w:val="NormalTok"/>
+        </w:rPr>
+        <w:t xml:space="preserve">perc2 &lt;-</w:t>
+      </w:r>
+      <w:r>
+        <w:rPr>
+          <w:rStyle w:val="StringTok"/>
+        </w:rPr>
+        <w:t xml:space="preserve"> </w:t>
+      </w:r>
+      <w:r>
+        <w:rPr>
+          <w:rStyle w:val="DecValTok"/>
+        </w:rPr>
+        <w:t xml:space="preserve">100</w:t>
+      </w:r>
+      <w:r>
+        <w:rPr>
+          <w:rStyle w:val="NormalTok"/>
+        </w:rPr>
+        <w:t xml:space="preserve">*</w:t>
+      </w:r>
+      <w:r>
+        <w:rPr>
+          <w:rStyle w:val="KeywordTok"/>
+        </w:rPr>
+        <w:t xml:space="preserve">nrow</w:t>
+      </w:r>
+      <w:r>
+        <w:rPr>
+          <w:rStyle w:val="NormalTok"/>
+        </w:rPr>
+        <w:t xml:space="preserve">(data)/nr1</w:t>
       </w:r>
     </w:p>
     <w:p>
@@ -912,7 +2184,7 @@
         <w:t xml:space="preserve">There should be a section titled Data Processing which describes (in words and code) how the data were loaded into R and processed for analysis. In particular, your analysis must start from the raw CSV file containing the data. You cannot do any preprocessing outside the document. If preprocessing is time-consuming you may consider using the cache = TRUE option for certain code chunks.</w:t>
       </w:r>
     </w:p>
-    <w:bookmarkStart w:id="27" w:name="results"/>
+    <w:bookmarkStart w:id="28" w:name="results"/>
     <w:p>
       <w:pPr>
         <w:pStyle w:val="Heading3"/>
@@ -921,9 +2193,10 @@
         <w:t xml:space="preserve">Results</w:t>
       </w:r>
     </w:p>
-    <w:bookmarkEnd w:id="27"/>
+    <w:bookmarkEnd w:id="28"/>
     <w:p>
       <w:pPr>
+        <w:pStyle w:val="Compact"/>
         <w:numPr>
           <w:numId w:val="4"/>
           <w:ilvl w:val="0"/>
@@ -932,9 +2205,13 @@
       <w:r>
         <w:t xml:space="preserve">There should be a section titled Results in which your results are presented.</w:t>
       </w:r>
+      <w:r>
+        <w:br w:type="textWrapping"/>
+      </w:r>
     </w:p>
     <w:p>
       <w:pPr>
+        <w:pStyle w:val="Compact"/>
         <w:numPr>
           <w:numId w:val="4"/>
           <w:ilvl w:val="0"/>
@@ -943,9 +2220,13 @@
       <w:r>
         <w:t xml:space="preserve">You may have other sections in your analysis, but Data Processing and Results are required.</w:t>
       </w:r>
+      <w:r>
+        <w:br w:type="textWrapping"/>
+      </w:r>
     </w:p>
     <w:p>
       <w:pPr>
+        <w:pStyle w:val="Compact"/>
         <w:numPr>
           <w:numId w:val="4"/>
           <w:ilvl w:val="0"/>
@@ -954,9 +2235,13 @@
       <w:r>
         <w:t xml:space="preserve">The analysis document must have at least one figure containing a plot.</w:t>
       </w:r>
+      <w:r>
+        <w:br w:type="textWrapping"/>
+      </w:r>
     </w:p>
     <w:p>
       <w:pPr>
+        <w:pStyle w:val="Compact"/>
         <w:numPr>
           <w:numId w:val="4"/>
           <w:ilvl w:val="0"/>
@@ -965,9 +2250,13 @@
       <w:r>
         <w:t xml:space="preserve">Your analyis must have no more than three figures. Figures may have multiple plots in them (i.e. panel plots), but there cannot be more than three figures total.</w:t>
       </w:r>
+      <w:r>
+        <w:br w:type="textWrapping"/>
+      </w:r>
     </w:p>
     <w:p>
       <w:pPr>
+        <w:pStyle w:val="Compact"/>
         <w:numPr>
           <w:numId w:val="4"/>
           <w:ilvl w:val="0"/>
@@ -975,6 +2264,2284 @@
       </w:pPr>
       <w:r>
         <w:t xml:space="preserve">You must show all your code for the work in your analysis document. This may make the document a bit verbose, but that is okay. In general, you should ensure that echo = TRUE for every code chunk (this is the default setting in knitr).</w:t>
+      </w:r>
+    </w:p>
+    <w:p>
+      <w:pPr>
+        <w:pStyle w:val="SourceCode"/>
+      </w:pPr>
+      <w:r>
+        <w:rPr>
+          <w:rStyle w:val="NormalTok"/>
+        </w:rPr>
+        <w:t xml:space="preserve">result1 &lt;-</w:t>
+      </w:r>
+      <w:r>
+        <w:rPr>
+          <w:rStyle w:val="StringTok"/>
+        </w:rPr>
+        <w:t xml:space="preserve"> </w:t>
+      </w:r>
+      <w:r>
+        <w:rPr>
+          <w:rStyle w:val="KeywordTok"/>
+        </w:rPr>
+        <w:t xml:space="preserve">arrange</w:t>
+      </w:r>
+      <w:r>
+        <w:rPr>
+          <w:rStyle w:val="NormalTok"/>
+        </w:rPr>
+        <w:t xml:space="preserve">(harm,rankF)[</w:t>
+      </w:r>
+      <w:r>
+        <w:rPr>
+          <w:rStyle w:val="DecValTok"/>
+        </w:rPr>
+        <w:t xml:space="preserve">1</w:t>
+      </w:r>
+      <w:r>
+        <w:rPr>
+          <w:rStyle w:val="NormalTok"/>
+        </w:rPr>
+        <w:t xml:space="preserve">:</w:t>
+      </w:r>
+      <w:r>
+        <w:rPr>
+          <w:rStyle w:val="DecValTok"/>
+        </w:rPr>
+        <w:t xml:space="preserve">10</w:t>
+      </w:r>
+      <w:r>
+        <w:rPr>
+          <w:rStyle w:val="NormalTok"/>
+        </w:rPr>
+        <w:t xml:space="preserve">] %&gt;%</w:t>
+      </w:r>
+      <w:r>
+        <w:rPr>
+          <w:rStyle w:val="StringTok"/>
+        </w:rPr>
+        <w:t xml:space="preserve"> </w:t>
+      </w:r>
+      <w:r>
+        <w:rPr>
+          <w:rStyle w:val="KeywordTok"/>
+        </w:rPr>
+        <w:t xml:space="preserve">mutate</w:t>
+      </w:r>
+      <w:r>
+        <w:rPr>
+          <w:rStyle w:val="NormalTok"/>
+        </w:rPr>
+        <w:t xml:space="preserve">(</w:t>
+      </w:r>
+      <w:r>
+        <w:rPr>
+          <w:rStyle w:val="DataTypeTok"/>
+        </w:rPr>
+        <w:t xml:space="preserve">EVTYPE =</w:t>
+      </w:r>
+      <w:r>
+        <w:rPr>
+          <w:rStyle w:val="NormalTok"/>
+        </w:rPr>
+        <w:t xml:space="preserve"> </w:t>
+      </w:r>
+      <w:r>
+        <w:rPr>
+          <w:rStyle w:val="KeywordTok"/>
+        </w:rPr>
+        <w:t xml:space="preserve">str_to_lower</w:t>
+      </w:r>
+      <w:r>
+        <w:rPr>
+          <w:rStyle w:val="NormalTok"/>
+        </w:rPr>
+        <w:t xml:space="preserve">(EVTYPE))</w:t>
+      </w:r>
+      <w:r>
+        <w:br w:type="textWrapping"/>
+      </w:r>
+      <w:r>
+        <w:rPr>
+          <w:rStyle w:val="NormalTok"/>
+        </w:rPr>
+        <w:t xml:space="preserve">ord1 &lt;-</w:t>
+      </w:r>
+      <w:r>
+        <w:rPr>
+          <w:rStyle w:val="StringTok"/>
+        </w:rPr>
+        <w:t xml:space="preserve"> </w:t>
+      </w:r>
+      <w:r>
+        <w:rPr>
+          <w:rStyle w:val="KeywordTok"/>
+        </w:rPr>
+        <w:t xml:space="preserve">reorder</w:t>
+      </w:r>
+      <w:r>
+        <w:rPr>
+          <w:rStyle w:val="NormalTok"/>
+        </w:rPr>
+        <w:t xml:space="preserve">(result1$EVTYPE,result1$Fatalities)</w:t>
+      </w:r>
+      <w:r>
+        <w:br w:type="textWrapping"/>
+      </w:r>
+      <w:r>
+        <w:rPr>
+          <w:rStyle w:val="NormalTok"/>
+        </w:rPr>
+        <w:t xml:space="preserve">p1 &lt;-</w:t>
+      </w:r>
+      <w:r>
+        <w:rPr>
+          <w:rStyle w:val="StringTok"/>
+        </w:rPr>
+        <w:t xml:space="preserve"> </w:t>
+      </w:r>
+      <w:r>
+        <w:rPr>
+          <w:rStyle w:val="KeywordTok"/>
+        </w:rPr>
+        <w:t xml:space="preserve">ggplot</w:t>
+      </w:r>
+      <w:r>
+        <w:rPr>
+          <w:rStyle w:val="NormalTok"/>
+        </w:rPr>
+        <w:t xml:space="preserve">(result1,</w:t>
+      </w:r>
+      <w:r>
+        <w:rPr>
+          <w:rStyle w:val="KeywordTok"/>
+        </w:rPr>
+        <w:t xml:space="preserve">aes</w:t>
+      </w:r>
+      <w:r>
+        <w:rPr>
+          <w:rStyle w:val="NormalTok"/>
+        </w:rPr>
+        <w:t xml:space="preserve">(</w:t>
+      </w:r>
+      <w:r>
+        <w:rPr>
+          <w:rStyle w:val="DataTypeTok"/>
+        </w:rPr>
+        <w:t xml:space="preserve">x=</w:t>
+      </w:r>
+      <w:r>
+        <w:rPr>
+          <w:rStyle w:val="NormalTok"/>
+        </w:rPr>
+        <w:t xml:space="preserve">ord1,</w:t>
+      </w:r>
+      <w:r>
+        <w:rPr>
+          <w:rStyle w:val="DataTypeTok"/>
+        </w:rPr>
+        <w:t xml:space="preserve">y=</w:t>
+      </w:r>
+      <w:r>
+        <w:rPr>
+          <w:rStyle w:val="NormalTok"/>
+        </w:rPr>
+        <w:t xml:space="preserve">Fatalities)) +</w:t>
+      </w:r>
+      <w:r>
+        <w:rPr>
+          <w:rStyle w:val="StringTok"/>
+        </w:rPr>
+        <w:t xml:space="preserve"> </w:t>
+      </w:r>
+      <w:r>
+        <w:br w:type="textWrapping"/>
+      </w:r>
+      <w:r>
+        <w:rPr>
+          <w:rStyle w:val="StringTok"/>
+        </w:rPr>
+        <w:t xml:space="preserve">        </w:t>
+      </w:r>
+      <w:r>
+        <w:rPr>
+          <w:rStyle w:val="KeywordTok"/>
+        </w:rPr>
+        <w:t xml:space="preserve">geom_bar</w:t>
+      </w:r>
+      <w:r>
+        <w:rPr>
+          <w:rStyle w:val="NormalTok"/>
+        </w:rPr>
+        <w:t xml:space="preserve">(</w:t>
+      </w:r>
+      <w:r>
+        <w:rPr>
+          <w:rStyle w:val="DataTypeTok"/>
+        </w:rPr>
+        <w:t xml:space="preserve">stat=</w:t>
+      </w:r>
+      <w:r>
+        <w:rPr>
+          <w:rStyle w:val="StringTok"/>
+        </w:rPr>
+        <w:t xml:space="preserve">"identity"</w:t>
+      </w:r>
+      <w:r>
+        <w:rPr>
+          <w:rStyle w:val="NormalTok"/>
+        </w:rPr>
+        <w:t xml:space="preserve">,</w:t>
+      </w:r>
+      <w:r>
+        <w:rPr>
+          <w:rStyle w:val="DataTypeTok"/>
+        </w:rPr>
+        <w:t xml:space="preserve">position=</w:t>
+      </w:r>
+      <w:r>
+        <w:rPr>
+          <w:rStyle w:val="StringTok"/>
+        </w:rPr>
+        <w:t xml:space="preserve">"dodge"</w:t>
+      </w:r>
+      <w:r>
+        <w:rPr>
+          <w:rStyle w:val="NormalTok"/>
+        </w:rPr>
+        <w:t xml:space="preserve">) +</w:t>
+      </w:r>
+      <w:r>
+        <w:rPr>
+          <w:rStyle w:val="StringTok"/>
+        </w:rPr>
+        <w:t xml:space="preserve"> </w:t>
+      </w:r>
+      <w:r>
+        <w:br w:type="textWrapping"/>
+      </w:r>
+      <w:r>
+        <w:rPr>
+          <w:rStyle w:val="StringTok"/>
+        </w:rPr>
+        <w:t xml:space="preserve">        </w:t>
+      </w:r>
+      <w:r>
+        <w:rPr>
+          <w:rStyle w:val="KeywordTok"/>
+        </w:rPr>
+        <w:t xml:space="preserve">theme</w:t>
+      </w:r>
+      <w:r>
+        <w:rPr>
+          <w:rStyle w:val="NormalTok"/>
+        </w:rPr>
+        <w:t xml:space="preserve">(</w:t>
+      </w:r>
+      <w:r>
+        <w:rPr>
+          <w:rStyle w:val="DataTypeTok"/>
+        </w:rPr>
+        <w:t xml:space="preserve">axis.text.x=</w:t>
+      </w:r>
+      <w:r>
+        <w:rPr>
+          <w:rStyle w:val="KeywordTok"/>
+        </w:rPr>
+        <w:t xml:space="preserve">element_text</w:t>
+      </w:r>
+      <w:r>
+        <w:rPr>
+          <w:rStyle w:val="NormalTok"/>
+        </w:rPr>
+        <w:t xml:space="preserve">(</w:t>
+      </w:r>
+      <w:r>
+        <w:rPr>
+          <w:rStyle w:val="DataTypeTok"/>
+        </w:rPr>
+        <w:t xml:space="preserve">size=</w:t>
+      </w:r>
+      <w:r>
+        <w:rPr>
+          <w:rStyle w:val="DecValTok"/>
+        </w:rPr>
+        <w:t xml:space="preserve">12</w:t>
+      </w:r>
+      <w:r>
+        <w:rPr>
+          <w:rStyle w:val="NormalTok"/>
+        </w:rPr>
+        <w:t xml:space="preserve">,</w:t>
+      </w:r>
+      <w:r>
+        <w:rPr>
+          <w:rStyle w:val="DataTypeTok"/>
+        </w:rPr>
+        <w:t xml:space="preserve">colour=</w:t>
+      </w:r>
+      <w:r>
+        <w:rPr>
+          <w:rStyle w:val="StringTok"/>
+        </w:rPr>
+        <w:t xml:space="preserve">"black"</w:t>
+      </w:r>
+      <w:r>
+        <w:rPr>
+          <w:rStyle w:val="NormalTok"/>
+        </w:rPr>
+        <w:t xml:space="preserve">)) +</w:t>
+      </w:r>
+      <w:r>
+        <w:br w:type="textWrapping"/>
+      </w:r>
+      <w:r>
+        <w:rPr>
+          <w:rStyle w:val="StringTok"/>
+        </w:rPr>
+        <w:t xml:space="preserve">        </w:t>
+      </w:r>
+      <w:r>
+        <w:rPr>
+          <w:rStyle w:val="KeywordTok"/>
+        </w:rPr>
+        <w:t xml:space="preserve">theme</w:t>
+      </w:r>
+      <w:r>
+        <w:rPr>
+          <w:rStyle w:val="NormalTok"/>
+        </w:rPr>
+        <w:t xml:space="preserve">(</w:t>
+      </w:r>
+      <w:r>
+        <w:rPr>
+          <w:rStyle w:val="DataTypeTok"/>
+        </w:rPr>
+        <w:t xml:space="preserve">axis.text.y=</w:t>
+      </w:r>
+      <w:r>
+        <w:rPr>
+          <w:rStyle w:val="KeywordTok"/>
+        </w:rPr>
+        <w:t xml:space="preserve">element_text</w:t>
+      </w:r>
+      <w:r>
+        <w:rPr>
+          <w:rStyle w:val="NormalTok"/>
+        </w:rPr>
+        <w:t xml:space="preserve">(</w:t>
+      </w:r>
+      <w:r>
+        <w:rPr>
+          <w:rStyle w:val="DataTypeTok"/>
+        </w:rPr>
+        <w:t xml:space="preserve">size=</w:t>
+      </w:r>
+      <w:r>
+        <w:rPr>
+          <w:rStyle w:val="DecValTok"/>
+        </w:rPr>
+        <w:t xml:space="preserve">12</w:t>
+      </w:r>
+      <w:r>
+        <w:rPr>
+          <w:rStyle w:val="NormalTok"/>
+        </w:rPr>
+        <w:t xml:space="preserve">,</w:t>
+      </w:r>
+      <w:r>
+        <w:rPr>
+          <w:rStyle w:val="DataTypeTok"/>
+        </w:rPr>
+        <w:t xml:space="preserve">colour=</w:t>
+      </w:r>
+      <w:r>
+        <w:rPr>
+          <w:rStyle w:val="StringTok"/>
+        </w:rPr>
+        <w:t xml:space="preserve">"black"</w:t>
+      </w:r>
+      <w:r>
+        <w:rPr>
+          <w:rStyle w:val="NormalTok"/>
+        </w:rPr>
+        <w:t xml:space="preserve">)) +</w:t>
+      </w:r>
+      <w:r>
+        <w:br w:type="textWrapping"/>
+      </w:r>
+      <w:r>
+        <w:rPr>
+          <w:rStyle w:val="StringTok"/>
+        </w:rPr>
+        <w:t xml:space="preserve">        </w:t>
+      </w:r>
+      <w:r>
+        <w:rPr>
+          <w:rStyle w:val="KeywordTok"/>
+        </w:rPr>
+        <w:t xml:space="preserve">theme</w:t>
+      </w:r>
+      <w:r>
+        <w:rPr>
+          <w:rStyle w:val="NormalTok"/>
+        </w:rPr>
+        <w:t xml:space="preserve">(</w:t>
+      </w:r>
+      <w:r>
+        <w:rPr>
+          <w:rStyle w:val="DataTypeTok"/>
+        </w:rPr>
+        <w:t xml:space="preserve">axis.title=</w:t>
+      </w:r>
+      <w:r>
+        <w:rPr>
+          <w:rStyle w:val="KeywordTok"/>
+        </w:rPr>
+        <w:t xml:space="preserve">element_text</w:t>
+      </w:r>
+      <w:r>
+        <w:rPr>
+          <w:rStyle w:val="NormalTok"/>
+        </w:rPr>
+        <w:t xml:space="preserve">(</w:t>
+      </w:r>
+      <w:r>
+        <w:rPr>
+          <w:rStyle w:val="DataTypeTok"/>
+        </w:rPr>
+        <w:t xml:space="preserve">size=</w:t>
+      </w:r>
+      <w:r>
+        <w:rPr>
+          <w:rStyle w:val="DecValTok"/>
+        </w:rPr>
+        <w:t xml:space="preserve">12</w:t>
+      </w:r>
+      <w:r>
+        <w:rPr>
+          <w:rStyle w:val="NormalTok"/>
+        </w:rPr>
+        <w:t xml:space="preserve">)) +</w:t>
+      </w:r>
+      <w:r>
+        <w:br w:type="textWrapping"/>
+      </w:r>
+      <w:r>
+        <w:rPr>
+          <w:rStyle w:val="StringTok"/>
+        </w:rPr>
+        <w:t xml:space="preserve">        </w:t>
+      </w:r>
+      <w:r>
+        <w:rPr>
+          <w:rStyle w:val="KeywordTok"/>
+        </w:rPr>
+        <w:t xml:space="preserve">xlab</w:t>
+      </w:r>
+      <w:r>
+        <w:rPr>
+          <w:rStyle w:val="NormalTok"/>
+        </w:rPr>
+        <w:t xml:space="preserve">(</w:t>
+      </w:r>
+      <w:r>
+        <w:rPr>
+          <w:rStyle w:val="StringTok"/>
+        </w:rPr>
+        <w:t xml:space="preserve">""</w:t>
+      </w:r>
+      <w:r>
+        <w:rPr>
+          <w:rStyle w:val="NormalTok"/>
+        </w:rPr>
+        <w:t xml:space="preserve">) +</w:t>
+      </w:r>
+      <w:r>
+        <w:rPr>
+          <w:rStyle w:val="StringTok"/>
+        </w:rPr>
+        <w:t xml:space="preserve"> </w:t>
+      </w:r>
+      <w:r>
+        <w:br w:type="textWrapping"/>
+      </w:r>
+      <w:r>
+        <w:rPr>
+          <w:rStyle w:val="StringTok"/>
+        </w:rPr>
+        <w:t xml:space="preserve">        </w:t>
+      </w:r>
+      <w:r>
+        <w:rPr>
+          <w:rStyle w:val="KeywordTok"/>
+        </w:rPr>
+        <w:t xml:space="preserve">ylab</w:t>
+      </w:r>
+      <w:r>
+        <w:rPr>
+          <w:rStyle w:val="NormalTok"/>
+        </w:rPr>
+        <w:t xml:space="preserve">(</w:t>
+      </w:r>
+      <w:r>
+        <w:rPr>
+          <w:rStyle w:val="StringTok"/>
+        </w:rPr>
+        <w:t xml:space="preserve">"Fatalities"</w:t>
+      </w:r>
+      <w:r>
+        <w:rPr>
+          <w:rStyle w:val="NormalTok"/>
+        </w:rPr>
+        <w:t xml:space="preserve">) +</w:t>
+      </w:r>
+      <w:r>
+        <w:br w:type="textWrapping"/>
+      </w:r>
+      <w:r>
+        <w:rPr>
+          <w:rStyle w:val="StringTok"/>
+        </w:rPr>
+        <w:t xml:space="preserve">        </w:t>
+      </w:r>
+      <w:r>
+        <w:rPr>
+          <w:rStyle w:val="KeywordTok"/>
+        </w:rPr>
+        <w:t xml:space="preserve">coord_flip</w:t>
+      </w:r>
+      <w:r>
+        <w:rPr>
+          <w:rStyle w:val="NormalTok"/>
+        </w:rPr>
+        <w:t xml:space="preserve">()</w:t>
+      </w:r>
+      <w:r>
+        <w:br w:type="textWrapping"/>
+      </w:r>
+      <w:r>
+        <w:br w:type="textWrapping"/>
+      </w:r>
+      <w:r>
+        <w:rPr>
+          <w:rStyle w:val="NormalTok"/>
+        </w:rPr>
+        <w:t xml:space="preserve">result2 &lt;-</w:t>
+      </w:r>
+      <w:r>
+        <w:rPr>
+          <w:rStyle w:val="StringTok"/>
+        </w:rPr>
+        <w:t xml:space="preserve"> </w:t>
+      </w:r>
+      <w:r>
+        <w:rPr>
+          <w:rStyle w:val="KeywordTok"/>
+        </w:rPr>
+        <w:t xml:space="preserve">arrange</w:t>
+      </w:r>
+      <w:r>
+        <w:rPr>
+          <w:rStyle w:val="NormalTok"/>
+        </w:rPr>
+        <w:t xml:space="preserve">(harm,rankI)[</w:t>
+      </w:r>
+      <w:r>
+        <w:rPr>
+          <w:rStyle w:val="DecValTok"/>
+        </w:rPr>
+        <w:t xml:space="preserve">1</w:t>
+      </w:r>
+      <w:r>
+        <w:rPr>
+          <w:rStyle w:val="NormalTok"/>
+        </w:rPr>
+        <w:t xml:space="preserve">:</w:t>
+      </w:r>
+      <w:r>
+        <w:rPr>
+          <w:rStyle w:val="DecValTok"/>
+        </w:rPr>
+        <w:t xml:space="preserve">10</w:t>
+      </w:r>
+      <w:r>
+        <w:rPr>
+          <w:rStyle w:val="NormalTok"/>
+        </w:rPr>
+        <w:t xml:space="preserve">] %&gt;%</w:t>
+      </w:r>
+      <w:r>
+        <w:rPr>
+          <w:rStyle w:val="StringTok"/>
+        </w:rPr>
+        <w:t xml:space="preserve"> </w:t>
+      </w:r>
+      <w:r>
+        <w:rPr>
+          <w:rStyle w:val="KeywordTok"/>
+        </w:rPr>
+        <w:t xml:space="preserve">mutate</w:t>
+      </w:r>
+      <w:r>
+        <w:rPr>
+          <w:rStyle w:val="NormalTok"/>
+        </w:rPr>
+        <w:t xml:space="preserve">(</w:t>
+      </w:r>
+      <w:r>
+        <w:rPr>
+          <w:rStyle w:val="DataTypeTok"/>
+        </w:rPr>
+        <w:t xml:space="preserve">EVTYPE =</w:t>
+      </w:r>
+      <w:r>
+        <w:rPr>
+          <w:rStyle w:val="NormalTok"/>
+        </w:rPr>
+        <w:t xml:space="preserve"> </w:t>
+      </w:r>
+      <w:r>
+        <w:rPr>
+          <w:rStyle w:val="KeywordTok"/>
+        </w:rPr>
+        <w:t xml:space="preserve">str_to_lower</w:t>
+      </w:r>
+      <w:r>
+        <w:rPr>
+          <w:rStyle w:val="NormalTok"/>
+        </w:rPr>
+        <w:t xml:space="preserve">(EVTYPE))</w:t>
+      </w:r>
+      <w:r>
+        <w:br w:type="textWrapping"/>
+      </w:r>
+      <w:r>
+        <w:rPr>
+          <w:rStyle w:val="NormalTok"/>
+        </w:rPr>
+        <w:t xml:space="preserve">ord2 &lt;-</w:t>
+      </w:r>
+      <w:r>
+        <w:rPr>
+          <w:rStyle w:val="StringTok"/>
+        </w:rPr>
+        <w:t xml:space="preserve"> </w:t>
+      </w:r>
+      <w:r>
+        <w:rPr>
+          <w:rStyle w:val="KeywordTok"/>
+        </w:rPr>
+        <w:t xml:space="preserve">reorder</w:t>
+      </w:r>
+      <w:r>
+        <w:rPr>
+          <w:rStyle w:val="NormalTok"/>
+        </w:rPr>
+        <w:t xml:space="preserve">(result2$EVTYPE,result2$Injuries)</w:t>
+      </w:r>
+      <w:r>
+        <w:br w:type="textWrapping"/>
+      </w:r>
+      <w:r>
+        <w:rPr>
+          <w:rStyle w:val="NormalTok"/>
+        </w:rPr>
+        <w:t xml:space="preserve">p2 &lt;-</w:t>
+      </w:r>
+      <w:r>
+        <w:rPr>
+          <w:rStyle w:val="StringTok"/>
+        </w:rPr>
+        <w:t xml:space="preserve"> </w:t>
+      </w:r>
+      <w:r>
+        <w:rPr>
+          <w:rStyle w:val="KeywordTok"/>
+        </w:rPr>
+        <w:t xml:space="preserve">ggplot</w:t>
+      </w:r>
+      <w:r>
+        <w:rPr>
+          <w:rStyle w:val="NormalTok"/>
+        </w:rPr>
+        <w:t xml:space="preserve">(result2,</w:t>
+      </w:r>
+      <w:r>
+        <w:rPr>
+          <w:rStyle w:val="KeywordTok"/>
+        </w:rPr>
+        <w:t xml:space="preserve">aes</w:t>
+      </w:r>
+      <w:r>
+        <w:rPr>
+          <w:rStyle w:val="NormalTok"/>
+        </w:rPr>
+        <w:t xml:space="preserve">(</w:t>
+      </w:r>
+      <w:r>
+        <w:rPr>
+          <w:rStyle w:val="DataTypeTok"/>
+        </w:rPr>
+        <w:t xml:space="preserve">x=</w:t>
+      </w:r>
+      <w:r>
+        <w:rPr>
+          <w:rStyle w:val="NormalTok"/>
+        </w:rPr>
+        <w:t xml:space="preserve">ord2,</w:t>
+      </w:r>
+      <w:r>
+        <w:rPr>
+          <w:rStyle w:val="DataTypeTok"/>
+        </w:rPr>
+        <w:t xml:space="preserve">y=</w:t>
+      </w:r>
+      <w:r>
+        <w:rPr>
+          <w:rStyle w:val="NormalTok"/>
+        </w:rPr>
+        <w:t xml:space="preserve">Injuries)) +</w:t>
+      </w:r>
+      <w:r>
+        <w:rPr>
+          <w:rStyle w:val="StringTok"/>
+        </w:rPr>
+        <w:t xml:space="preserve"> </w:t>
+      </w:r>
+      <w:r>
+        <w:br w:type="textWrapping"/>
+      </w:r>
+      <w:r>
+        <w:rPr>
+          <w:rStyle w:val="StringTok"/>
+        </w:rPr>
+        <w:t xml:space="preserve">        </w:t>
+      </w:r>
+      <w:r>
+        <w:rPr>
+          <w:rStyle w:val="KeywordTok"/>
+        </w:rPr>
+        <w:t xml:space="preserve">geom_bar</w:t>
+      </w:r>
+      <w:r>
+        <w:rPr>
+          <w:rStyle w:val="NormalTok"/>
+        </w:rPr>
+        <w:t xml:space="preserve">(</w:t>
+      </w:r>
+      <w:r>
+        <w:rPr>
+          <w:rStyle w:val="DataTypeTok"/>
+        </w:rPr>
+        <w:t xml:space="preserve">stat=</w:t>
+      </w:r>
+      <w:r>
+        <w:rPr>
+          <w:rStyle w:val="StringTok"/>
+        </w:rPr>
+        <w:t xml:space="preserve">"identity"</w:t>
+      </w:r>
+      <w:r>
+        <w:rPr>
+          <w:rStyle w:val="NormalTok"/>
+        </w:rPr>
+        <w:t xml:space="preserve">,</w:t>
+      </w:r>
+      <w:r>
+        <w:rPr>
+          <w:rStyle w:val="DataTypeTok"/>
+        </w:rPr>
+        <w:t xml:space="preserve">position=</w:t>
+      </w:r>
+      <w:r>
+        <w:rPr>
+          <w:rStyle w:val="StringTok"/>
+        </w:rPr>
+        <w:t xml:space="preserve">"dodge"</w:t>
+      </w:r>
+      <w:r>
+        <w:rPr>
+          <w:rStyle w:val="NormalTok"/>
+        </w:rPr>
+        <w:t xml:space="preserve">) +</w:t>
+      </w:r>
+      <w:r>
+        <w:rPr>
+          <w:rStyle w:val="StringTok"/>
+        </w:rPr>
+        <w:t xml:space="preserve"> </w:t>
+      </w:r>
+      <w:r>
+        <w:br w:type="textWrapping"/>
+      </w:r>
+      <w:r>
+        <w:rPr>
+          <w:rStyle w:val="StringTok"/>
+        </w:rPr>
+        <w:t xml:space="preserve">        </w:t>
+      </w:r>
+      <w:r>
+        <w:rPr>
+          <w:rStyle w:val="KeywordTok"/>
+        </w:rPr>
+        <w:t xml:space="preserve">theme</w:t>
+      </w:r>
+      <w:r>
+        <w:rPr>
+          <w:rStyle w:val="NormalTok"/>
+        </w:rPr>
+        <w:t xml:space="preserve">(</w:t>
+      </w:r>
+      <w:r>
+        <w:rPr>
+          <w:rStyle w:val="DataTypeTok"/>
+        </w:rPr>
+        <w:t xml:space="preserve">axis.text.x=</w:t>
+      </w:r>
+      <w:r>
+        <w:rPr>
+          <w:rStyle w:val="KeywordTok"/>
+        </w:rPr>
+        <w:t xml:space="preserve">element_text</w:t>
+      </w:r>
+      <w:r>
+        <w:rPr>
+          <w:rStyle w:val="NormalTok"/>
+        </w:rPr>
+        <w:t xml:space="preserve">(</w:t>
+      </w:r>
+      <w:r>
+        <w:rPr>
+          <w:rStyle w:val="DataTypeTok"/>
+        </w:rPr>
+        <w:t xml:space="preserve">size=</w:t>
+      </w:r>
+      <w:r>
+        <w:rPr>
+          <w:rStyle w:val="DecValTok"/>
+        </w:rPr>
+        <w:t xml:space="preserve">12</w:t>
+      </w:r>
+      <w:r>
+        <w:rPr>
+          <w:rStyle w:val="NormalTok"/>
+        </w:rPr>
+        <w:t xml:space="preserve">,</w:t>
+      </w:r>
+      <w:r>
+        <w:rPr>
+          <w:rStyle w:val="DataTypeTok"/>
+        </w:rPr>
+        <w:t xml:space="preserve">colour=</w:t>
+      </w:r>
+      <w:r>
+        <w:rPr>
+          <w:rStyle w:val="StringTok"/>
+        </w:rPr>
+        <w:t xml:space="preserve">"black"</w:t>
+      </w:r>
+      <w:r>
+        <w:rPr>
+          <w:rStyle w:val="NormalTok"/>
+        </w:rPr>
+        <w:t xml:space="preserve">)) +</w:t>
+      </w:r>
+      <w:r>
+        <w:br w:type="textWrapping"/>
+      </w:r>
+      <w:r>
+        <w:rPr>
+          <w:rStyle w:val="StringTok"/>
+        </w:rPr>
+        <w:t xml:space="preserve">        </w:t>
+      </w:r>
+      <w:r>
+        <w:rPr>
+          <w:rStyle w:val="KeywordTok"/>
+        </w:rPr>
+        <w:t xml:space="preserve">theme</w:t>
+      </w:r>
+      <w:r>
+        <w:rPr>
+          <w:rStyle w:val="NormalTok"/>
+        </w:rPr>
+        <w:t xml:space="preserve">(</w:t>
+      </w:r>
+      <w:r>
+        <w:rPr>
+          <w:rStyle w:val="DataTypeTok"/>
+        </w:rPr>
+        <w:t xml:space="preserve">axis.text.y=</w:t>
+      </w:r>
+      <w:r>
+        <w:rPr>
+          <w:rStyle w:val="KeywordTok"/>
+        </w:rPr>
+        <w:t xml:space="preserve">element_text</w:t>
+      </w:r>
+      <w:r>
+        <w:rPr>
+          <w:rStyle w:val="NormalTok"/>
+        </w:rPr>
+        <w:t xml:space="preserve">(</w:t>
+      </w:r>
+      <w:r>
+        <w:rPr>
+          <w:rStyle w:val="DataTypeTok"/>
+        </w:rPr>
+        <w:t xml:space="preserve">size=</w:t>
+      </w:r>
+      <w:r>
+        <w:rPr>
+          <w:rStyle w:val="DecValTok"/>
+        </w:rPr>
+        <w:t xml:space="preserve">12</w:t>
+      </w:r>
+      <w:r>
+        <w:rPr>
+          <w:rStyle w:val="NormalTok"/>
+        </w:rPr>
+        <w:t xml:space="preserve">,</w:t>
+      </w:r>
+      <w:r>
+        <w:rPr>
+          <w:rStyle w:val="DataTypeTok"/>
+        </w:rPr>
+        <w:t xml:space="preserve">colour=</w:t>
+      </w:r>
+      <w:r>
+        <w:rPr>
+          <w:rStyle w:val="StringTok"/>
+        </w:rPr>
+        <w:t xml:space="preserve">"black"</w:t>
+      </w:r>
+      <w:r>
+        <w:rPr>
+          <w:rStyle w:val="NormalTok"/>
+        </w:rPr>
+        <w:t xml:space="preserve">)) +</w:t>
+      </w:r>
+      <w:r>
+        <w:br w:type="textWrapping"/>
+      </w:r>
+      <w:r>
+        <w:rPr>
+          <w:rStyle w:val="StringTok"/>
+        </w:rPr>
+        <w:t xml:space="preserve">        </w:t>
+      </w:r>
+      <w:r>
+        <w:rPr>
+          <w:rStyle w:val="KeywordTok"/>
+        </w:rPr>
+        <w:t xml:space="preserve">theme</w:t>
+      </w:r>
+      <w:r>
+        <w:rPr>
+          <w:rStyle w:val="NormalTok"/>
+        </w:rPr>
+        <w:t xml:space="preserve">(</w:t>
+      </w:r>
+      <w:r>
+        <w:rPr>
+          <w:rStyle w:val="DataTypeTok"/>
+        </w:rPr>
+        <w:t xml:space="preserve">axis.title=</w:t>
+      </w:r>
+      <w:r>
+        <w:rPr>
+          <w:rStyle w:val="KeywordTok"/>
+        </w:rPr>
+        <w:t xml:space="preserve">element_text</w:t>
+      </w:r>
+      <w:r>
+        <w:rPr>
+          <w:rStyle w:val="NormalTok"/>
+        </w:rPr>
+        <w:t xml:space="preserve">(</w:t>
+      </w:r>
+      <w:r>
+        <w:rPr>
+          <w:rStyle w:val="DataTypeTok"/>
+        </w:rPr>
+        <w:t xml:space="preserve">size=</w:t>
+      </w:r>
+      <w:r>
+        <w:rPr>
+          <w:rStyle w:val="DecValTok"/>
+        </w:rPr>
+        <w:t xml:space="preserve">12</w:t>
+      </w:r>
+      <w:r>
+        <w:rPr>
+          <w:rStyle w:val="NormalTok"/>
+        </w:rPr>
+        <w:t xml:space="preserve">)) +</w:t>
+      </w:r>
+      <w:r>
+        <w:br w:type="textWrapping"/>
+      </w:r>
+      <w:r>
+        <w:rPr>
+          <w:rStyle w:val="StringTok"/>
+        </w:rPr>
+        <w:t xml:space="preserve">        </w:t>
+      </w:r>
+      <w:r>
+        <w:rPr>
+          <w:rStyle w:val="KeywordTok"/>
+        </w:rPr>
+        <w:t xml:space="preserve">xlab</w:t>
+      </w:r>
+      <w:r>
+        <w:rPr>
+          <w:rStyle w:val="NormalTok"/>
+        </w:rPr>
+        <w:t xml:space="preserve">(</w:t>
+      </w:r>
+      <w:r>
+        <w:rPr>
+          <w:rStyle w:val="StringTok"/>
+        </w:rPr>
+        <w:t xml:space="preserve">""</w:t>
+      </w:r>
+      <w:r>
+        <w:rPr>
+          <w:rStyle w:val="NormalTok"/>
+        </w:rPr>
+        <w:t xml:space="preserve">) +</w:t>
+      </w:r>
+      <w:r>
+        <w:rPr>
+          <w:rStyle w:val="StringTok"/>
+        </w:rPr>
+        <w:t xml:space="preserve"> </w:t>
+      </w:r>
+      <w:r>
+        <w:br w:type="textWrapping"/>
+      </w:r>
+      <w:r>
+        <w:rPr>
+          <w:rStyle w:val="StringTok"/>
+        </w:rPr>
+        <w:t xml:space="preserve">        </w:t>
+      </w:r>
+      <w:r>
+        <w:rPr>
+          <w:rStyle w:val="KeywordTok"/>
+        </w:rPr>
+        <w:t xml:space="preserve">ylab</w:t>
+      </w:r>
+      <w:r>
+        <w:rPr>
+          <w:rStyle w:val="NormalTok"/>
+        </w:rPr>
+        <w:t xml:space="preserve">(</w:t>
+      </w:r>
+      <w:r>
+        <w:rPr>
+          <w:rStyle w:val="StringTok"/>
+        </w:rPr>
+        <w:t xml:space="preserve">"Injuries"</w:t>
+      </w:r>
+      <w:r>
+        <w:rPr>
+          <w:rStyle w:val="NormalTok"/>
+        </w:rPr>
+        <w:t xml:space="preserve">) +</w:t>
+      </w:r>
+      <w:r>
+        <w:br w:type="textWrapping"/>
+      </w:r>
+      <w:r>
+        <w:rPr>
+          <w:rStyle w:val="StringTok"/>
+        </w:rPr>
+        <w:t xml:space="preserve">        </w:t>
+      </w:r>
+      <w:r>
+        <w:rPr>
+          <w:rStyle w:val="KeywordTok"/>
+        </w:rPr>
+        <w:t xml:space="preserve">coord_flip</w:t>
+      </w:r>
+      <w:r>
+        <w:rPr>
+          <w:rStyle w:val="NormalTok"/>
+        </w:rPr>
+        <w:t xml:space="preserve">()</w:t>
+      </w:r>
+      <w:r>
+        <w:br w:type="textWrapping"/>
+      </w:r>
+      <w:r>
+        <w:br w:type="textWrapping"/>
+      </w:r>
+      <w:r>
+        <w:rPr>
+          <w:rStyle w:val="NormalTok"/>
+        </w:rPr>
+        <w:t xml:space="preserve">result3 &lt;-</w:t>
+      </w:r>
+      <w:r>
+        <w:rPr>
+          <w:rStyle w:val="StringTok"/>
+        </w:rPr>
+        <w:t xml:space="preserve"> </w:t>
+      </w:r>
+      <w:r>
+        <w:rPr>
+          <w:rStyle w:val="KeywordTok"/>
+        </w:rPr>
+        <w:t xml:space="preserve">arrange</w:t>
+      </w:r>
+      <w:r>
+        <w:rPr>
+          <w:rStyle w:val="NormalTok"/>
+        </w:rPr>
+        <w:t xml:space="preserve">(harm,rankS)[</w:t>
+      </w:r>
+      <w:r>
+        <w:rPr>
+          <w:rStyle w:val="DecValTok"/>
+        </w:rPr>
+        <w:t xml:space="preserve">1</w:t>
+      </w:r>
+      <w:r>
+        <w:rPr>
+          <w:rStyle w:val="NormalTok"/>
+        </w:rPr>
+        <w:t xml:space="preserve">:</w:t>
+      </w:r>
+      <w:r>
+        <w:rPr>
+          <w:rStyle w:val="DecValTok"/>
+        </w:rPr>
+        <w:t xml:space="preserve">10</w:t>
+      </w:r>
+      <w:r>
+        <w:rPr>
+          <w:rStyle w:val="NormalTok"/>
+        </w:rPr>
+        <w:t xml:space="preserve">] %&gt;%</w:t>
+      </w:r>
+      <w:r>
+        <w:rPr>
+          <w:rStyle w:val="StringTok"/>
+        </w:rPr>
+        <w:t xml:space="preserve"> </w:t>
+      </w:r>
+      <w:r>
+        <w:rPr>
+          <w:rStyle w:val="KeywordTok"/>
+        </w:rPr>
+        <w:t xml:space="preserve">mutate</w:t>
+      </w:r>
+      <w:r>
+        <w:rPr>
+          <w:rStyle w:val="NormalTok"/>
+        </w:rPr>
+        <w:t xml:space="preserve">(</w:t>
+      </w:r>
+      <w:r>
+        <w:rPr>
+          <w:rStyle w:val="DataTypeTok"/>
+        </w:rPr>
+        <w:t xml:space="preserve">EVTYPE =</w:t>
+      </w:r>
+      <w:r>
+        <w:rPr>
+          <w:rStyle w:val="NormalTok"/>
+        </w:rPr>
+        <w:t xml:space="preserve"> </w:t>
+      </w:r>
+      <w:r>
+        <w:rPr>
+          <w:rStyle w:val="KeywordTok"/>
+        </w:rPr>
+        <w:t xml:space="preserve">str_to_lower</w:t>
+      </w:r>
+      <w:r>
+        <w:rPr>
+          <w:rStyle w:val="NormalTok"/>
+        </w:rPr>
+        <w:t xml:space="preserve">(EVTYPE))</w:t>
+      </w:r>
+      <w:r>
+        <w:br w:type="textWrapping"/>
+      </w:r>
+      <w:r>
+        <w:rPr>
+          <w:rStyle w:val="NormalTok"/>
+        </w:rPr>
+        <w:t xml:space="preserve">ord3 &lt;-</w:t>
+      </w:r>
+      <w:r>
+        <w:rPr>
+          <w:rStyle w:val="StringTok"/>
+        </w:rPr>
+        <w:t xml:space="preserve"> </w:t>
+      </w:r>
+      <w:r>
+        <w:rPr>
+          <w:rStyle w:val="KeywordTok"/>
+        </w:rPr>
+        <w:t xml:space="preserve">reorder</w:t>
+      </w:r>
+      <w:r>
+        <w:rPr>
+          <w:rStyle w:val="NormalTok"/>
+        </w:rPr>
+        <w:t xml:space="preserve">(result3$EVTYPE,result3$sevIndex)</w:t>
+      </w:r>
+      <w:r>
+        <w:br w:type="textWrapping"/>
+      </w:r>
+      <w:r>
+        <w:rPr>
+          <w:rStyle w:val="NormalTok"/>
+        </w:rPr>
+        <w:t xml:space="preserve">p3 &lt;-</w:t>
+      </w:r>
+      <w:r>
+        <w:rPr>
+          <w:rStyle w:val="StringTok"/>
+        </w:rPr>
+        <w:t xml:space="preserve"> </w:t>
+      </w:r>
+      <w:r>
+        <w:rPr>
+          <w:rStyle w:val="KeywordTok"/>
+        </w:rPr>
+        <w:t xml:space="preserve">ggplot</w:t>
+      </w:r>
+      <w:r>
+        <w:rPr>
+          <w:rStyle w:val="NormalTok"/>
+        </w:rPr>
+        <w:t xml:space="preserve">(result3,</w:t>
+      </w:r>
+      <w:r>
+        <w:rPr>
+          <w:rStyle w:val="KeywordTok"/>
+        </w:rPr>
+        <w:t xml:space="preserve">aes</w:t>
+      </w:r>
+      <w:r>
+        <w:rPr>
+          <w:rStyle w:val="NormalTok"/>
+        </w:rPr>
+        <w:t xml:space="preserve">(</w:t>
+      </w:r>
+      <w:r>
+        <w:rPr>
+          <w:rStyle w:val="DataTypeTok"/>
+        </w:rPr>
+        <w:t xml:space="preserve">x=</w:t>
+      </w:r>
+      <w:r>
+        <w:rPr>
+          <w:rStyle w:val="NormalTok"/>
+        </w:rPr>
+        <w:t xml:space="preserve">ord3,</w:t>
+      </w:r>
+      <w:r>
+        <w:rPr>
+          <w:rStyle w:val="DataTypeTok"/>
+        </w:rPr>
+        <w:t xml:space="preserve">y=</w:t>
+      </w:r>
+      <w:r>
+        <w:rPr>
+          <w:rStyle w:val="NormalTok"/>
+        </w:rPr>
+        <w:t xml:space="preserve">sevIndex)) +</w:t>
+      </w:r>
+      <w:r>
+        <w:rPr>
+          <w:rStyle w:val="StringTok"/>
+        </w:rPr>
+        <w:t xml:space="preserve"> </w:t>
+      </w:r>
+      <w:r>
+        <w:br w:type="textWrapping"/>
+      </w:r>
+      <w:r>
+        <w:rPr>
+          <w:rStyle w:val="StringTok"/>
+        </w:rPr>
+        <w:t xml:space="preserve">        </w:t>
+      </w:r>
+      <w:r>
+        <w:rPr>
+          <w:rStyle w:val="KeywordTok"/>
+        </w:rPr>
+        <w:t xml:space="preserve">geom_bar</w:t>
+      </w:r>
+      <w:r>
+        <w:rPr>
+          <w:rStyle w:val="NormalTok"/>
+        </w:rPr>
+        <w:t xml:space="preserve">(</w:t>
+      </w:r>
+      <w:r>
+        <w:rPr>
+          <w:rStyle w:val="DataTypeTok"/>
+        </w:rPr>
+        <w:t xml:space="preserve">stat=</w:t>
+      </w:r>
+      <w:r>
+        <w:rPr>
+          <w:rStyle w:val="StringTok"/>
+        </w:rPr>
+        <w:t xml:space="preserve">"identity"</w:t>
+      </w:r>
+      <w:r>
+        <w:rPr>
+          <w:rStyle w:val="NormalTok"/>
+        </w:rPr>
+        <w:t xml:space="preserve">,</w:t>
+      </w:r>
+      <w:r>
+        <w:rPr>
+          <w:rStyle w:val="DataTypeTok"/>
+        </w:rPr>
+        <w:t xml:space="preserve">position=</w:t>
+      </w:r>
+      <w:r>
+        <w:rPr>
+          <w:rStyle w:val="StringTok"/>
+        </w:rPr>
+        <w:t xml:space="preserve">"dodge"</w:t>
+      </w:r>
+      <w:r>
+        <w:rPr>
+          <w:rStyle w:val="NormalTok"/>
+        </w:rPr>
+        <w:t xml:space="preserve">) +</w:t>
+      </w:r>
+      <w:r>
+        <w:rPr>
+          <w:rStyle w:val="StringTok"/>
+        </w:rPr>
+        <w:t xml:space="preserve"> </w:t>
+      </w:r>
+      <w:r>
+        <w:br w:type="textWrapping"/>
+      </w:r>
+      <w:r>
+        <w:rPr>
+          <w:rStyle w:val="StringTok"/>
+        </w:rPr>
+        <w:t xml:space="preserve">        </w:t>
+      </w:r>
+      <w:r>
+        <w:rPr>
+          <w:rStyle w:val="KeywordTok"/>
+        </w:rPr>
+        <w:t xml:space="preserve">theme</w:t>
+      </w:r>
+      <w:r>
+        <w:rPr>
+          <w:rStyle w:val="NormalTok"/>
+        </w:rPr>
+        <w:t xml:space="preserve">(</w:t>
+      </w:r>
+      <w:r>
+        <w:rPr>
+          <w:rStyle w:val="DataTypeTok"/>
+        </w:rPr>
+        <w:t xml:space="preserve">axis.text.x=</w:t>
+      </w:r>
+      <w:r>
+        <w:rPr>
+          <w:rStyle w:val="KeywordTok"/>
+        </w:rPr>
+        <w:t xml:space="preserve">element_text</w:t>
+      </w:r>
+      <w:r>
+        <w:rPr>
+          <w:rStyle w:val="NormalTok"/>
+        </w:rPr>
+        <w:t xml:space="preserve">(</w:t>
+      </w:r>
+      <w:r>
+        <w:rPr>
+          <w:rStyle w:val="DataTypeTok"/>
+        </w:rPr>
+        <w:t xml:space="preserve">size=</w:t>
+      </w:r>
+      <w:r>
+        <w:rPr>
+          <w:rStyle w:val="DecValTok"/>
+        </w:rPr>
+        <w:t xml:space="preserve">12</w:t>
+      </w:r>
+      <w:r>
+        <w:rPr>
+          <w:rStyle w:val="NormalTok"/>
+        </w:rPr>
+        <w:t xml:space="preserve">,</w:t>
+      </w:r>
+      <w:r>
+        <w:rPr>
+          <w:rStyle w:val="DataTypeTok"/>
+        </w:rPr>
+        <w:t xml:space="preserve">colour=</w:t>
+      </w:r>
+      <w:r>
+        <w:rPr>
+          <w:rStyle w:val="StringTok"/>
+        </w:rPr>
+        <w:t xml:space="preserve">"black"</w:t>
+      </w:r>
+      <w:r>
+        <w:rPr>
+          <w:rStyle w:val="NormalTok"/>
+        </w:rPr>
+        <w:t xml:space="preserve">)) +</w:t>
+      </w:r>
+      <w:r>
+        <w:br w:type="textWrapping"/>
+      </w:r>
+      <w:r>
+        <w:rPr>
+          <w:rStyle w:val="StringTok"/>
+        </w:rPr>
+        <w:t xml:space="preserve">        </w:t>
+      </w:r>
+      <w:r>
+        <w:rPr>
+          <w:rStyle w:val="KeywordTok"/>
+        </w:rPr>
+        <w:t xml:space="preserve">theme</w:t>
+      </w:r>
+      <w:r>
+        <w:rPr>
+          <w:rStyle w:val="NormalTok"/>
+        </w:rPr>
+        <w:t xml:space="preserve">(</w:t>
+      </w:r>
+      <w:r>
+        <w:rPr>
+          <w:rStyle w:val="DataTypeTok"/>
+        </w:rPr>
+        <w:t xml:space="preserve">axis.text.y=</w:t>
+      </w:r>
+      <w:r>
+        <w:rPr>
+          <w:rStyle w:val="KeywordTok"/>
+        </w:rPr>
+        <w:t xml:space="preserve">element_text</w:t>
+      </w:r>
+      <w:r>
+        <w:rPr>
+          <w:rStyle w:val="NormalTok"/>
+        </w:rPr>
+        <w:t xml:space="preserve">(</w:t>
+      </w:r>
+      <w:r>
+        <w:rPr>
+          <w:rStyle w:val="DataTypeTok"/>
+        </w:rPr>
+        <w:t xml:space="preserve">size=</w:t>
+      </w:r>
+      <w:r>
+        <w:rPr>
+          <w:rStyle w:val="DecValTok"/>
+        </w:rPr>
+        <w:t xml:space="preserve">12</w:t>
+      </w:r>
+      <w:r>
+        <w:rPr>
+          <w:rStyle w:val="NormalTok"/>
+        </w:rPr>
+        <w:t xml:space="preserve">,</w:t>
+      </w:r>
+      <w:r>
+        <w:rPr>
+          <w:rStyle w:val="DataTypeTok"/>
+        </w:rPr>
+        <w:t xml:space="preserve">colour=</w:t>
+      </w:r>
+      <w:r>
+        <w:rPr>
+          <w:rStyle w:val="StringTok"/>
+        </w:rPr>
+        <w:t xml:space="preserve">"black"</w:t>
+      </w:r>
+      <w:r>
+        <w:rPr>
+          <w:rStyle w:val="NormalTok"/>
+        </w:rPr>
+        <w:t xml:space="preserve">)) +</w:t>
+      </w:r>
+      <w:r>
+        <w:br w:type="textWrapping"/>
+      </w:r>
+      <w:r>
+        <w:rPr>
+          <w:rStyle w:val="StringTok"/>
+        </w:rPr>
+        <w:t xml:space="preserve">        </w:t>
+      </w:r>
+      <w:r>
+        <w:rPr>
+          <w:rStyle w:val="KeywordTok"/>
+        </w:rPr>
+        <w:t xml:space="preserve">theme</w:t>
+      </w:r>
+      <w:r>
+        <w:rPr>
+          <w:rStyle w:val="NormalTok"/>
+        </w:rPr>
+        <w:t xml:space="preserve">(</w:t>
+      </w:r>
+      <w:r>
+        <w:rPr>
+          <w:rStyle w:val="DataTypeTok"/>
+        </w:rPr>
+        <w:t xml:space="preserve">axis.title=</w:t>
+      </w:r>
+      <w:r>
+        <w:rPr>
+          <w:rStyle w:val="KeywordTok"/>
+        </w:rPr>
+        <w:t xml:space="preserve">element_text</w:t>
+      </w:r>
+      <w:r>
+        <w:rPr>
+          <w:rStyle w:val="NormalTok"/>
+        </w:rPr>
+        <w:t xml:space="preserve">(</w:t>
+      </w:r>
+      <w:r>
+        <w:rPr>
+          <w:rStyle w:val="DataTypeTok"/>
+        </w:rPr>
+        <w:t xml:space="preserve">size=</w:t>
+      </w:r>
+      <w:r>
+        <w:rPr>
+          <w:rStyle w:val="DecValTok"/>
+        </w:rPr>
+        <w:t xml:space="preserve">12</w:t>
+      </w:r>
+      <w:r>
+        <w:rPr>
+          <w:rStyle w:val="NormalTok"/>
+        </w:rPr>
+        <w:t xml:space="preserve">)) +</w:t>
+      </w:r>
+      <w:r>
+        <w:br w:type="textWrapping"/>
+      </w:r>
+      <w:r>
+        <w:rPr>
+          <w:rStyle w:val="StringTok"/>
+        </w:rPr>
+        <w:t xml:space="preserve">        </w:t>
+      </w:r>
+      <w:r>
+        <w:rPr>
+          <w:rStyle w:val="KeywordTok"/>
+        </w:rPr>
+        <w:t xml:space="preserve">xlab</w:t>
+      </w:r>
+      <w:r>
+        <w:rPr>
+          <w:rStyle w:val="NormalTok"/>
+        </w:rPr>
+        <w:t xml:space="preserve">(</w:t>
+      </w:r>
+      <w:r>
+        <w:rPr>
+          <w:rStyle w:val="StringTok"/>
+        </w:rPr>
+        <w:t xml:space="preserve">""</w:t>
+      </w:r>
+      <w:r>
+        <w:rPr>
+          <w:rStyle w:val="NormalTok"/>
+        </w:rPr>
+        <w:t xml:space="preserve">) +</w:t>
+      </w:r>
+      <w:r>
+        <w:rPr>
+          <w:rStyle w:val="StringTok"/>
+        </w:rPr>
+        <w:t xml:space="preserve"> </w:t>
+      </w:r>
+      <w:r>
+        <w:br w:type="textWrapping"/>
+      </w:r>
+      <w:r>
+        <w:rPr>
+          <w:rStyle w:val="StringTok"/>
+        </w:rPr>
+        <w:t xml:space="preserve">        </w:t>
+      </w:r>
+      <w:r>
+        <w:rPr>
+          <w:rStyle w:val="KeywordTok"/>
+        </w:rPr>
+        <w:t xml:space="preserve">ylab</w:t>
+      </w:r>
+      <w:r>
+        <w:rPr>
+          <w:rStyle w:val="NormalTok"/>
+        </w:rPr>
+        <w:t xml:space="preserve">(</w:t>
+      </w:r>
+      <w:r>
+        <w:rPr>
+          <w:rStyle w:val="StringTok"/>
+        </w:rPr>
+        <w:t xml:space="preserve">"Fatalities x 10 + Injuries"</w:t>
+      </w:r>
+      <w:r>
+        <w:rPr>
+          <w:rStyle w:val="NormalTok"/>
+        </w:rPr>
+        <w:t xml:space="preserve">) +</w:t>
+      </w:r>
+      <w:r>
+        <w:br w:type="textWrapping"/>
+      </w:r>
+      <w:r>
+        <w:rPr>
+          <w:rStyle w:val="StringTok"/>
+        </w:rPr>
+        <w:t xml:space="preserve">        </w:t>
+      </w:r>
+      <w:r>
+        <w:rPr>
+          <w:rStyle w:val="KeywordTok"/>
+        </w:rPr>
+        <w:t xml:space="preserve">coord_flip</w:t>
+      </w:r>
+      <w:r>
+        <w:rPr>
+          <w:rStyle w:val="NormalTok"/>
+        </w:rPr>
+        <w:t xml:space="preserve">()</w:t>
+      </w:r>
+      <w:r>
+        <w:br w:type="textWrapping"/>
+      </w:r>
+      <w:r>
+        <w:br w:type="textWrapping"/>
+      </w:r>
+      <w:r>
+        <w:rPr>
+          <w:rStyle w:val="KeywordTok"/>
+        </w:rPr>
+        <w:t xml:space="preserve">grid.arrange</w:t>
+      </w:r>
+      <w:r>
+        <w:rPr>
+          <w:rStyle w:val="NormalTok"/>
+        </w:rPr>
+        <w:t xml:space="preserve">(p1, p2, p3, </w:t>
+      </w:r>
+      <w:r>
+        <w:rPr>
+          <w:rStyle w:val="DataTypeTok"/>
+        </w:rPr>
+        <w:t xml:space="preserve">ncol =</w:t>
+      </w:r>
+      <w:r>
+        <w:rPr>
+          <w:rStyle w:val="NormalTok"/>
+        </w:rPr>
+        <w:t xml:space="preserve"> </w:t>
+      </w:r>
+      <w:r>
+        <w:rPr>
+          <w:rStyle w:val="DecValTok"/>
+        </w:rPr>
+        <w:t xml:space="preserve">1</w:t>
+      </w:r>
+      <w:r>
+        <w:rPr>
+          <w:rStyle w:val="NormalTok"/>
+        </w:rPr>
+        <w:t xml:space="preserve">, </w:t>
+      </w:r>
+      <w:r>
+        <w:br w:type="textWrapping"/>
+      </w:r>
+      <w:r>
+        <w:rPr>
+          <w:rStyle w:val="NormalTok"/>
+        </w:rPr>
+        <w:t xml:space="preserve"> </w:t>
+      </w:r>
+      <w:r>
+        <w:rPr>
+          <w:rStyle w:val="NormalTok"/>
+        </w:rPr>
+        <w:t xml:space="preserve"> </w:t>
+      </w:r>
+      <w:r>
+        <w:rPr>
+          <w:rStyle w:val="NormalTok"/>
+        </w:rPr>
+        <w:t xml:space="preserve"> </w:t>
+      </w:r>
+      <w:r>
+        <w:rPr>
+          <w:rStyle w:val="NormalTok"/>
+        </w:rPr>
+        <w:t xml:space="preserve"> </w:t>
+      </w:r>
+      <w:r>
+        <w:rPr>
+          <w:rStyle w:val="NormalTok"/>
+        </w:rPr>
+        <w:t xml:space="preserve"> </w:t>
+      </w:r>
+      <w:r>
+        <w:rPr>
+          <w:rStyle w:val="NormalTok"/>
+        </w:rPr>
+        <w:t xml:space="preserve"> </w:t>
+      </w:r>
+      <w:r>
+        <w:rPr>
+          <w:rStyle w:val="NormalTok"/>
+        </w:rPr>
+        <w:t xml:space="preserve"> </w:t>
+      </w:r>
+      <w:r>
+        <w:rPr>
+          <w:rStyle w:val="NormalTok"/>
+        </w:rPr>
+        <w:t xml:space="preserve"> </w:t>
+      </w:r>
+      <w:r>
+        <w:rPr>
+          <w:rStyle w:val="NormalTok"/>
+        </w:rPr>
+        <w:t xml:space="preserve"> </w:t>
+      </w:r>
+      <w:r>
+        <w:rPr>
+          <w:rStyle w:val="NormalTok"/>
+        </w:rPr>
+        <w:t xml:space="preserve"> </w:t>
+      </w:r>
+      <w:r>
+        <w:rPr>
+          <w:rStyle w:val="NormalTok"/>
+        </w:rPr>
+        <w:t xml:space="preserve"> </w:t>
+      </w:r>
+      <w:r>
+        <w:rPr>
+          <w:rStyle w:val="NormalTok"/>
+        </w:rPr>
+        <w:t xml:space="preserve"> </w:t>
+      </w:r>
+      <w:r>
+        <w:rPr>
+          <w:rStyle w:val="NormalTok"/>
+        </w:rPr>
+        <w:t xml:space="preserve"> </w:t>
+      </w:r>
+      <w:r>
+        <w:rPr>
+          <w:rStyle w:val="DataTypeTok"/>
+        </w:rPr>
+        <w:t xml:space="preserve">main =</w:t>
+      </w:r>
+      <w:r>
+        <w:rPr>
+          <w:rStyle w:val="NormalTok"/>
+        </w:rPr>
+        <w:t xml:space="preserve"> </w:t>
+      </w:r>
+      <w:r>
+        <w:rPr>
+          <w:rStyle w:val="StringTok"/>
+        </w:rPr>
+        <w:t xml:space="preserve">"Most Harmful Types of Events"</w:t>
+      </w:r>
+      <w:r>
+        <w:rPr>
+          <w:rStyle w:val="NormalTok"/>
+        </w:rPr>
+        <w:t xml:space="preserve">,</w:t>
+      </w:r>
+      <w:r>
+        <w:br w:type="textWrapping"/>
+      </w:r>
+      <w:r>
+        <w:rPr>
+          <w:rStyle w:val="NormalTok"/>
+        </w:rPr>
+        <w:t xml:space="preserve"> </w:t>
+      </w:r>
+      <w:r>
+        <w:rPr>
+          <w:rStyle w:val="NormalTok"/>
+        </w:rPr>
+        <w:t xml:space="preserve"> </w:t>
+      </w:r>
+      <w:r>
+        <w:rPr>
+          <w:rStyle w:val="NormalTok"/>
+        </w:rPr>
+        <w:t xml:space="preserve"> </w:t>
+      </w:r>
+      <w:r>
+        <w:rPr>
+          <w:rStyle w:val="NormalTok"/>
+        </w:rPr>
+        <w:t xml:space="preserve"> </w:t>
+      </w:r>
+      <w:r>
+        <w:rPr>
+          <w:rStyle w:val="NormalTok"/>
+        </w:rPr>
+        <w:t xml:space="preserve"> </w:t>
+      </w:r>
+      <w:r>
+        <w:rPr>
+          <w:rStyle w:val="NormalTok"/>
+        </w:rPr>
+        <w:t xml:space="preserve"> </w:t>
+      </w:r>
+      <w:r>
+        <w:rPr>
+          <w:rStyle w:val="NormalTok"/>
+        </w:rPr>
+        <w:t xml:space="preserve"> </w:t>
+      </w:r>
+      <w:r>
+        <w:rPr>
+          <w:rStyle w:val="NormalTok"/>
+        </w:rPr>
+        <w:t xml:space="preserve"> </w:t>
+      </w:r>
+      <w:r>
+        <w:rPr>
+          <w:rStyle w:val="NormalTok"/>
+        </w:rPr>
+        <w:t xml:space="preserve"> </w:t>
+      </w:r>
+      <w:r>
+        <w:rPr>
+          <w:rStyle w:val="NormalTok"/>
+        </w:rPr>
+        <w:t xml:space="preserve"> </w:t>
+      </w:r>
+      <w:r>
+        <w:rPr>
+          <w:rStyle w:val="NormalTok"/>
+        </w:rPr>
+        <w:t xml:space="preserve"> </w:t>
+      </w:r>
+      <w:r>
+        <w:rPr>
+          <w:rStyle w:val="NormalTok"/>
+        </w:rPr>
+        <w:t xml:space="preserve"> </w:t>
+      </w:r>
+      <w:r>
+        <w:rPr>
+          <w:rStyle w:val="NormalTok"/>
+        </w:rPr>
+        <w:t xml:space="preserve"> </w:t>
+      </w:r>
+      <w:r>
+        <w:rPr>
+          <w:rStyle w:val="CommentTok"/>
+        </w:rPr>
+        <w:t xml:space="preserve">#left="Event Type",</w:t>
+      </w:r>
+      <w:r>
+        <w:br w:type="textWrapping"/>
+      </w:r>
+      <w:r>
+        <w:rPr>
+          <w:rStyle w:val="NormalTok"/>
+        </w:rPr>
+        <w:t xml:space="preserve"> </w:t>
+      </w:r>
+      <w:r>
+        <w:rPr>
+          <w:rStyle w:val="NormalTok"/>
+        </w:rPr>
+        <w:t xml:space="preserve"> </w:t>
+      </w:r>
+      <w:r>
+        <w:rPr>
+          <w:rStyle w:val="NormalTok"/>
+        </w:rPr>
+        <w:t xml:space="preserve"> </w:t>
+      </w:r>
+      <w:r>
+        <w:rPr>
+          <w:rStyle w:val="NormalTok"/>
+        </w:rPr>
+        <w:t xml:space="preserve"> </w:t>
+      </w:r>
+      <w:r>
+        <w:rPr>
+          <w:rStyle w:val="NormalTok"/>
+        </w:rPr>
+        <w:t xml:space="preserve"> </w:t>
+      </w:r>
+      <w:r>
+        <w:rPr>
+          <w:rStyle w:val="NormalTok"/>
+        </w:rPr>
+        <w:t xml:space="preserve"> </w:t>
+      </w:r>
+      <w:r>
+        <w:rPr>
+          <w:rStyle w:val="NormalTok"/>
+        </w:rPr>
+        <w:t xml:space="preserve"> </w:t>
+      </w:r>
+      <w:r>
+        <w:rPr>
+          <w:rStyle w:val="NormalTok"/>
+        </w:rPr>
+        <w:t xml:space="preserve"> </w:t>
+      </w:r>
+      <w:r>
+        <w:rPr>
+          <w:rStyle w:val="NormalTok"/>
+        </w:rPr>
+        <w:t xml:space="preserve"> </w:t>
+      </w:r>
+      <w:r>
+        <w:rPr>
+          <w:rStyle w:val="NormalTok"/>
+        </w:rPr>
+        <w:t xml:space="preserve"> </w:t>
+      </w:r>
+      <w:r>
+        <w:rPr>
+          <w:rStyle w:val="NormalTok"/>
+        </w:rPr>
+        <w:t xml:space="preserve"> </w:t>
+      </w:r>
+      <w:r>
+        <w:rPr>
+          <w:rStyle w:val="NormalTok"/>
+        </w:rPr>
+        <w:t xml:space="preserve"> </w:t>
+      </w:r>
+      <w:r>
+        <w:rPr>
+          <w:rStyle w:val="NormalTok"/>
+        </w:rPr>
+        <w:t xml:space="preserve"> </w:t>
+      </w:r>
+      <w:r>
+        <w:rPr>
+          <w:rStyle w:val="DataTypeTok"/>
+        </w:rPr>
+        <w:t xml:space="preserve">widths =</w:t>
+      </w:r>
+      <w:r>
+        <w:rPr>
+          <w:rStyle w:val="NormalTok"/>
+        </w:rPr>
+        <w:t xml:space="preserve"> </w:t>
+      </w:r>
+      <w:r>
+        <w:rPr>
+          <w:rStyle w:val="KeywordTok"/>
+        </w:rPr>
+        <w:t xml:space="preserve">unit</w:t>
+      </w:r>
+      <w:r>
+        <w:rPr>
+          <w:rStyle w:val="NormalTok"/>
+        </w:rPr>
+        <w:t xml:space="preserve">(</w:t>
+      </w:r>
+      <w:r>
+        <w:rPr>
+          <w:rStyle w:val="KeywordTok"/>
+        </w:rPr>
+        <w:t xml:space="preserve">c</w:t>
+      </w:r>
+      <w:r>
+        <w:rPr>
+          <w:rStyle w:val="NormalTok"/>
+        </w:rPr>
+        <w:t xml:space="preserve">(</w:t>
+      </w:r>
+      <w:r>
+        <w:rPr>
+          <w:rStyle w:val="DecValTok"/>
+        </w:rPr>
+        <w:t xml:space="preserve">16</w:t>
+      </w:r>
+      <w:r>
+        <w:rPr>
+          <w:rStyle w:val="NormalTok"/>
+        </w:rPr>
+        <w:t xml:space="preserve">), </w:t>
+      </w:r>
+      <w:r>
+        <w:rPr>
+          <w:rStyle w:val="StringTok"/>
+        </w:rPr>
+        <w:t xml:space="preserve">"cm"</w:t>
+      </w:r>
+      <w:r>
+        <w:rPr>
+          <w:rStyle w:val="NormalTok"/>
+        </w:rPr>
+        <w:t xml:space="preserve">),</w:t>
+      </w:r>
+      <w:r>
+        <w:br w:type="textWrapping"/>
+      </w:r>
+      <w:r>
+        <w:rPr>
+          <w:rStyle w:val="NormalTok"/>
+        </w:rPr>
+        <w:t xml:space="preserve"> </w:t>
+      </w:r>
+      <w:r>
+        <w:rPr>
+          <w:rStyle w:val="NormalTok"/>
+        </w:rPr>
+        <w:t xml:space="preserve"> </w:t>
+      </w:r>
+      <w:r>
+        <w:rPr>
+          <w:rStyle w:val="NormalTok"/>
+        </w:rPr>
+        <w:t xml:space="preserve"> </w:t>
+      </w:r>
+      <w:r>
+        <w:rPr>
+          <w:rStyle w:val="NormalTok"/>
+        </w:rPr>
+        <w:t xml:space="preserve"> </w:t>
+      </w:r>
+      <w:r>
+        <w:rPr>
+          <w:rStyle w:val="NormalTok"/>
+        </w:rPr>
+        <w:t xml:space="preserve"> </w:t>
+      </w:r>
+      <w:r>
+        <w:rPr>
+          <w:rStyle w:val="NormalTok"/>
+        </w:rPr>
+        <w:t xml:space="preserve"> </w:t>
+      </w:r>
+      <w:r>
+        <w:rPr>
+          <w:rStyle w:val="NormalTok"/>
+        </w:rPr>
+        <w:t xml:space="preserve"> </w:t>
+      </w:r>
+      <w:r>
+        <w:rPr>
+          <w:rStyle w:val="NormalTok"/>
+        </w:rPr>
+        <w:t xml:space="preserve"> </w:t>
+      </w:r>
+      <w:r>
+        <w:rPr>
+          <w:rStyle w:val="NormalTok"/>
+        </w:rPr>
+        <w:t xml:space="preserve"> </w:t>
+      </w:r>
+      <w:r>
+        <w:rPr>
+          <w:rStyle w:val="NormalTok"/>
+        </w:rPr>
+        <w:t xml:space="preserve"> </w:t>
+      </w:r>
+      <w:r>
+        <w:rPr>
+          <w:rStyle w:val="NormalTok"/>
+        </w:rPr>
+        <w:t xml:space="preserve"> </w:t>
+      </w:r>
+      <w:r>
+        <w:rPr>
+          <w:rStyle w:val="NormalTok"/>
+        </w:rPr>
+        <w:t xml:space="preserve"> </w:t>
+      </w:r>
+      <w:r>
+        <w:rPr>
+          <w:rStyle w:val="NormalTok"/>
+        </w:rPr>
+        <w:t xml:space="preserve"> </w:t>
+      </w:r>
+      <w:r>
+        <w:rPr>
+          <w:rStyle w:val="DataTypeTok"/>
+        </w:rPr>
+        <w:t xml:space="preserve">heights =</w:t>
+      </w:r>
+      <w:r>
+        <w:rPr>
+          <w:rStyle w:val="NormalTok"/>
+        </w:rPr>
+        <w:t xml:space="preserve"> </w:t>
+      </w:r>
+      <w:r>
+        <w:rPr>
+          <w:rStyle w:val="KeywordTok"/>
+        </w:rPr>
+        <w:t xml:space="preserve">unit</w:t>
+      </w:r>
+      <w:r>
+        <w:rPr>
+          <w:rStyle w:val="NormalTok"/>
+        </w:rPr>
+        <w:t xml:space="preserve">(</w:t>
+      </w:r>
+      <w:r>
+        <w:rPr>
+          <w:rStyle w:val="KeywordTok"/>
+        </w:rPr>
+        <w:t xml:space="preserve">c</w:t>
+      </w:r>
+      <w:r>
+        <w:rPr>
+          <w:rStyle w:val="NormalTok"/>
+        </w:rPr>
+        <w:t xml:space="preserve">(</w:t>
+      </w:r>
+      <w:r>
+        <w:rPr>
+          <w:rStyle w:val="DecValTok"/>
+        </w:rPr>
+        <w:t xml:space="preserve">7</w:t>
+      </w:r>
+      <w:r>
+        <w:rPr>
+          <w:rStyle w:val="NormalTok"/>
+        </w:rPr>
+        <w:t xml:space="preserve">,</w:t>
+      </w:r>
+      <w:r>
+        <w:rPr>
+          <w:rStyle w:val="DecValTok"/>
+        </w:rPr>
+        <w:t xml:space="preserve">7</w:t>
+      </w:r>
+      <w:r>
+        <w:rPr>
+          <w:rStyle w:val="NormalTok"/>
+        </w:rPr>
+        <w:t xml:space="preserve">,</w:t>
+      </w:r>
+      <w:r>
+        <w:rPr>
+          <w:rStyle w:val="DecValTok"/>
+        </w:rPr>
+        <w:t xml:space="preserve">7</w:t>
+      </w:r>
+      <w:r>
+        <w:rPr>
+          <w:rStyle w:val="NormalTok"/>
+        </w:rPr>
+        <w:t xml:space="preserve">), </w:t>
+      </w:r>
+      <w:r>
+        <w:rPr>
+          <w:rStyle w:val="StringTok"/>
+        </w:rPr>
+        <w:t xml:space="preserve">"cm"</w:t>
+      </w:r>
+      <w:r>
+        <w:rPr>
+          <w:rStyle w:val="NormalTok"/>
+        </w:rPr>
+        <w:t xml:space="preserve">),</w:t>
+      </w:r>
+      <w:r>
+        <w:rPr>
+          <w:rStyle w:val="DataTypeTok"/>
+        </w:rPr>
+        <w:t xml:space="preserve">just=</w:t>
+      </w:r>
+      <w:r>
+        <w:rPr>
+          <w:rStyle w:val="KeywordTok"/>
+        </w:rPr>
+        <w:t xml:space="preserve">c</w:t>
+      </w:r>
+      <w:r>
+        <w:rPr>
+          <w:rStyle w:val="NormalTok"/>
+        </w:rPr>
+        <w:t xml:space="preserve">(</w:t>
+      </w:r>
+      <w:r>
+        <w:rPr>
+          <w:rStyle w:val="StringTok"/>
+        </w:rPr>
+        <w:t xml:space="preserve">"top"</w:t>
+      </w:r>
+      <w:r>
+        <w:rPr>
+          <w:rStyle w:val="NormalTok"/>
+        </w:rPr>
+        <w:t xml:space="preserve">))</w:t>
+      </w:r>
+    </w:p>
+    <w:p>
+      <w:r>
+        <w:drawing>
+          <wp:inline>
+            <wp:extent cx="4610100" cy="3695700"/>
+            <wp:effectExtent b="0" l="0" r="0" t="0"/>
+            <wp:docPr descr="" id="1" name="Picture"/>
+            <a:graphic>
+              <a:graphicData uri="http://schemas.openxmlformats.org/drawingml/2006/picture">
+                <pic:pic>
+                  <pic:nvPicPr>
+                    <pic:cNvPr descr="repdata-assess2_files/figure-docx/unnamed-chunk-6-1.png" id="0" name="Picture"/>
+                    <pic:cNvPicPr>
+                      <a:picLocks noChangeArrowheads="1" noChangeAspect="1"/>
+                    </pic:cNvPicPr>
+                  </pic:nvPicPr>
+                  <pic:blipFill>
+                    <a:blip r:embed="rId29"/>
+                    <a:stretch>
+                      <a:fillRect/>
+                    </a:stretch>
+                  </pic:blipFill>
+                  <pic:spPr bwMode="auto">
+                    <a:xfrm>
+                      <a:off x="0" y="0"/>
+                      <a:ext cx="4610100" cy="3695700"/>
+                    </a:xfrm>
+                    <a:prstGeom prst="rect">
+                      <a:avLst/>
+                    </a:prstGeom>
+                    <a:noFill/>
+                    <a:ln w="9525">
+                      <a:noFill/>
+                      <a:headEnd/>
+                      <a:tailEnd/>
+                    </a:ln>
+                  </pic:spPr>
+                </pic:pic>
+              </a:graphicData>
+            </a:graphic>
+          </wp:inline>
+        </w:drawing>
       </w:r>
     </w:p>
   </w:body>
@@ -988,7 +4555,7 @@
 <file path=word/numbering.xml><?xml version="1.0" encoding="utf-8"?>
 <w:numbering xmlns:w="http://schemas.openxmlformats.org/wordprocessingml/2006/main">
   <w:abstractNum w:abstractNumId="0">
-    <w:nsid w:val="39179a34"/>
+    <w:nsid w:val="7237cb26"/>
     <w:multiLevelType w:val="multilevel"/>
     <w:lvl w:ilvl="0">
       <w:numFmt w:val="bullet"/>
@@ -1069,7 +4636,7 @@
     </w:lvl>
   </w:abstractNum>
   <w:abstractNum w:abstractNumId="2">
-    <w:nsid w:val="c55f58b1"/>
+    <w:nsid w:val="b827d8ea"/>
     <w:multiLevelType w:val="multilevel"/>
     <w:lvl w:ilvl="0">
       <w:numFmt w:val="bullet"/>

</xml_diff>